<commit_message>
Fix objective function leaving variant as option
</commit_message>
<xml_diff>
--- a/bozza_tesi.docx
+++ b/bozza_tesi.docx
@@ -2773,49 +2773,20 @@
           <w:szCs w:val="24"/>
           <w:shd w:val="clear" w:color="auto" w:fill="FFFFFF"/>
         </w:rPr>
-        <w:t xml:space="preserve">goal </w:t>
-      </w:r>
-      <w:r>
-        <w:rPr>
-          <w:rFonts w:ascii="Arial" w:hAnsi="Arial" w:cs="Arial"/>
-          <w:color w:val="000000"/>
-          <w:sz w:val="24"/>
-          <w:szCs w:val="24"/>
-          <w:shd w:val="clear" w:color="auto" w:fill="FFFFFF"/>
-        </w:rPr>
-        <w:t xml:space="preserve">(fonte: </w:t>
-      </w:r>
-      <w:r>
-        <w:rPr>
-          <w:rFonts w:ascii="Arial" w:hAnsi="Arial" w:cs="Arial"/>
-          <w:color w:val="000000"/>
-          <w:sz w:val="24"/>
-          <w:szCs w:val="24"/>
-          <w:shd w:val="clear" w:color="auto" w:fill="FFFFFF"/>
-        </w:rPr>
-        <w:t>J. Li [</w:t>
-      </w:r>
-      <w:hyperlink w:anchor="riferimento_3" w:history="1">
-        <w:r>
-          <w:rPr>
-            <w:rStyle w:val="Collegamentoipertestuale"/>
-            <w:rFonts w:ascii="Arial" w:hAnsi="Arial" w:cs="Arial"/>
-            <w:sz w:val="24"/>
-            <w:szCs w:val="24"/>
-            <w:shd w:val="clear" w:color="auto" w:fill="FFFFFF"/>
-          </w:rPr>
-          <w:t>3</w:t>
-        </w:r>
-      </w:hyperlink>
-      <w:r>
-        <w:rPr>
-          <w:rFonts w:ascii="Arial" w:hAnsi="Arial" w:cs="Arial"/>
-          <w:color w:val="000000"/>
-          <w:sz w:val="24"/>
-          <w:szCs w:val="24"/>
-          <w:shd w:val="clear" w:color="auto" w:fill="FFFFFF"/>
-        </w:rPr>
-        <w:t>])</w:t>
+        <w:t>goal</w:t>
+      </w:r>
+      <w:r>
+        <w:rPr>
+          <w:rStyle w:val="Rimandonotaapidipagina"/>
+          <w:rFonts w:ascii="Arial" w:hAnsi="Arial" w:cs="Arial"/>
+          <w:i/>
+          <w:iCs/>
+          <w:color w:val="000000"/>
+          <w:sz w:val="24"/>
+          <w:szCs w:val="24"/>
+          <w:shd w:val="clear" w:color="auto" w:fill="FFFFFF"/>
+        </w:rPr>
+        <w:footnoteReference w:id="1"/>
       </w:r>
       <w:r>
         <w:rPr>
@@ -3992,7 +3963,28 @@
           <w:szCs w:val="24"/>
           <w:shd w:val="clear" w:color="auto" w:fill="FFFFFF"/>
         </w:rPr>
-        <w:t xml:space="preserve"> quando uno dei due agenti andrà ad occupare un vertice che era occupato dall’altro agente nel </w:t>
+        <w:t xml:space="preserve"> quando uno dei due agenti andrà ad occupare un vertice che era occupato </w:t>
+      </w:r>
+      <w:r>
+        <w:rPr>
+          <w:rFonts w:ascii="Arial" w:hAnsi="Arial" w:cs="Arial"/>
+          <w:color w:val="000000"/>
+          <w:sz w:val="24"/>
+          <w:szCs w:val="24"/>
+          <w:u w:val="single"/>
+          <w:shd w:val="clear" w:color="auto" w:fill="FFFFFF"/>
+        </w:rPr>
+        <w:t>dall’altro</w:t>
+      </w:r>
+      <w:r>
+        <w:rPr>
+          <w:rFonts w:ascii="Arial" w:hAnsi="Arial" w:cs="Arial"/>
+          <w:color w:val="000000"/>
+          <w:sz w:val="24"/>
+          <w:szCs w:val="24"/>
+          <w:shd w:val="clear" w:color="auto" w:fill="FFFFFF"/>
+        </w:rPr>
+        <w:t xml:space="preserve"> agente nel </w:t>
       </w:r>
       <w:r>
         <w:rPr>
@@ -5027,6 +5019,7 @@
           <w:sz w:val="24"/>
           <w:szCs w:val="24"/>
         </w:rPr>
+        <w:lastRenderedPageBreak/>
         <w:drawing>
           <wp:inline distT="0" distB="0" distL="0" distR="0" wp14:anchorId="312965EF" wp14:editId="1A4B27EB">
             <wp:extent cx="6120130" cy="1815465"/>
@@ -5086,7 +5079,6 @@
           <w:sz w:val="24"/>
           <w:szCs w:val="24"/>
         </w:rPr>
-        <w:lastRenderedPageBreak/>
         <w:t xml:space="preserve">Figura </w:t>
       </w:r>
       <w:r>
@@ -6181,6 +6173,7 @@
           <w:sz w:val="24"/>
           <w:szCs w:val="24"/>
         </w:rPr>
+        <w:lastRenderedPageBreak/>
         <w:t>Fuel</w:t>
       </w:r>
       <w:r>
@@ -6366,18 +6359,7 @@
           <w:sz w:val="24"/>
           <w:szCs w:val="24"/>
         </w:rPr>
-        <w:t xml:space="preserve">sum of </w:t>
-      </w:r>
-      <w:r>
-        <w:rPr>
-          <w:rFonts w:ascii="Arial" w:hAnsi="Arial" w:cs="Arial"/>
-          <w:i/>
-          <w:iCs/>
-          <w:sz w:val="24"/>
-          <w:szCs w:val="24"/>
-        </w:rPr>
-        <w:lastRenderedPageBreak/>
-        <w:t>costs</w:t>
+        <w:t>sum of costs</w:t>
       </w:r>
       <w:r>
         <w:rPr>
@@ -6865,6 +6847,7 @@
           <w:sz w:val="24"/>
           <w:szCs w:val="24"/>
         </w:rPr>
+        <w:lastRenderedPageBreak/>
         <w:drawing>
           <wp:inline distT="0" distB="0" distL="0" distR="0" wp14:anchorId="46395B80" wp14:editId="0824FCA9">
             <wp:extent cx="6120130" cy="2519680"/>
@@ -7085,7 +7068,6 @@
           <w:sz w:val="24"/>
           <w:szCs w:val="24"/>
         </w:rPr>
-        <w:lastRenderedPageBreak/>
         <w:t>che costituiscono la soluzione non producano dei conflitti, ma possono essere aggiunti ulteriori vincoli, per adattare il problema a situazioni dai requisiti più stringenti.</w:t>
       </w:r>
     </w:p>
@@ -7394,6 +7376,7 @@
           <w:sz w:val="24"/>
           <w:szCs w:val="24"/>
         </w:rPr>
+        <w:lastRenderedPageBreak/>
         <w:drawing>
           <wp:inline distT="0" distB="0" distL="0" distR="0" wp14:anchorId="7788E5FD" wp14:editId="02FED3ED">
             <wp:extent cx="6120130" cy="2093595"/>
@@ -7534,16 +7517,7 @@
           <w:sz w:val="24"/>
           <w:szCs w:val="24"/>
         </w:rPr>
-        <w:t xml:space="preserve">Se un agente di grosse dimensioni occupa un vertice, esso potrebbe impedire ad altri agenti di </w:t>
-      </w:r>
-      <w:r>
-        <w:rPr>
-          <w:rFonts w:ascii="Arial" w:hAnsi="Arial" w:cs="Arial"/>
-          <w:sz w:val="24"/>
-          <w:szCs w:val="24"/>
-        </w:rPr>
-        <w:lastRenderedPageBreak/>
-        <w:t xml:space="preserve">attraversare nodi adiacenti ad esso. Similmente, un agente potrebbe collidere con un ostacolo, nonostante il percorso che sta seguendo comprenda solamente vertici liberi. Vengono quindi a crearsi </w:t>
+        <w:t xml:space="preserve">Se un agente di grosse dimensioni occupa un vertice, esso potrebbe impedire ad altri agenti di attraversare nodi adiacenti ad esso. Similmente, un agente potrebbe collidere con un ostacolo, nonostante il percorso che sta seguendo comprenda solamente vertici liberi. Vengono quindi a crearsi </w:t>
       </w:r>
       <w:r>
         <w:rPr>
@@ -8030,6 +8004,7 @@
           <w:sz w:val="24"/>
           <w:szCs w:val="24"/>
         </w:rPr>
+        <w:lastRenderedPageBreak/>
         <w:t>Esistono altre varianti di MAPF che</w:t>
       </w:r>
       <w:r>
@@ -8071,7 +8046,7 @@
           <w:sz w:val="24"/>
           <w:szCs w:val="24"/>
         </w:rPr>
-        <w:footnoteReference w:id="1"/>
+        <w:footnoteReference w:id="2"/>
       </w:r>
       <w:r>
         <w:rPr>
@@ -8541,16 +8516,7 @@
           <w:sz w:val="24"/>
           <w:szCs w:val="24"/>
         </w:rPr>
-        <w:t xml:space="preserve">non </w:t>
-      </w:r>
-      <w:r>
-        <w:rPr>
-          <w:rFonts w:ascii="Arial" w:hAnsi="Arial" w:cs="Arial"/>
-          <w:sz w:val="24"/>
-          <w:szCs w:val="24"/>
-        </w:rPr>
-        <w:lastRenderedPageBreak/>
-        <w:t>possa avere conflitti con piani precedentemente generati per agenti con priorità maggiore. Se per un agente non è possibile trovare un percorso privo di conflitti, viene selezionato un nuovo ordine di priorità e la procedura viene ripetuta dall’inizio. L’algoritmo non è completo ed è inoltre subottimale, ma nella pratica trova soluzioni velocemente e con un elevato grado di ottimalità.</w:t>
+        <w:t>non possa avere conflitti con piani precedentemente generati per agenti con priorità maggiore. Se per un agente non è possibile trovare un percorso privo di conflitti, viene selezionato un nuovo ordine di priorità e la procedura viene ripetuta dall’inizio. L’algoritmo non è completo ed è inoltre subottimale, ma nella pratica trova soluzioni velocemente e con un elevato grado di ottimalità.</w:t>
       </w:r>
       <w:r>
         <w:rPr>
@@ -9172,7 +9138,16 @@
           <w:sz w:val="24"/>
           <w:szCs w:val="24"/>
         </w:rPr>
-        <w:t xml:space="preserve"> degli agenti, mentre uno stato di </w:t>
+        <w:t xml:space="preserve"> degli </w:t>
+      </w:r>
+      <w:r>
+        <w:rPr>
+          <w:rFonts w:ascii="Arial" w:hAnsi="Arial" w:cs="Arial"/>
+          <w:sz w:val="24"/>
+          <w:szCs w:val="24"/>
+        </w:rPr>
+        <w:lastRenderedPageBreak/>
+        <w:t xml:space="preserve">agenti, mentre uno stato di </w:t>
       </w:r>
       <w:r>
         <w:rPr>
@@ -9826,7 +9801,6 @@
           <w:sz w:val="24"/>
           <w:szCs w:val="24"/>
         </w:rPr>
-        <w:lastRenderedPageBreak/>
         <w:t xml:space="preserve">Un nodo </w:t>
       </w:r>
       <w:r>
@@ -10391,6 +10365,7 @@
           <w:sz w:val="24"/>
           <w:szCs w:val="24"/>
         </w:rPr>
+        <w:lastRenderedPageBreak/>
         <w:drawing>
           <wp:inline distT="0" distB="0" distL="0" distR="0" wp14:anchorId="37AB74ED" wp14:editId="47B180BD">
             <wp:extent cx="1735062" cy="1637586"/>
@@ -11004,7 +10979,6 @@
           <w:sz w:val="24"/>
           <w:szCs w:val="24"/>
         </w:rPr>
-        <w:lastRenderedPageBreak/>
         <w:t xml:space="preserve">Un’istanza di MAM </w:t>
       </w:r>
       <w:r>
@@ -11465,7 +11439,18 @@
           <w:szCs w:val="24"/>
           <w:shd w:val="clear" w:color="auto" w:fill="FFFFFF"/>
         </w:rPr>
-        <w:t xml:space="preserve"> Quando invece la dimensione degli agenti è tale per cui due o più di essi non possono occupare lo stesso vertice, è opportuno formulare il problema servendosi di CF-MAM.</w:t>
+        <w:t xml:space="preserve"> Quando invece la dimensione degli agenti è tale per cui due o più di essi non possono occupare lo stesso vertice, è opportuno formulare </w:t>
+      </w:r>
+      <w:r>
+        <w:rPr>
+          <w:rFonts w:ascii="Arial" w:hAnsi="Arial" w:cs="Arial"/>
+          <w:color w:val="000000"/>
+          <w:sz w:val="24"/>
+          <w:szCs w:val="24"/>
+          <w:shd w:val="clear" w:color="auto" w:fill="FFFFFF"/>
+        </w:rPr>
+        <w:lastRenderedPageBreak/>
+        <w:t>il problema servendosi di CF-MAM.</w:t>
       </w:r>
       <w:r>
         <w:rPr>
@@ -11747,10 +11732,120 @@
       <w:r>
         <w:rPr>
           <w:rFonts w:ascii="Arial" w:hAnsi="Arial" w:cs="Arial"/>
+          <w:sz w:val="24"/>
+          <w:szCs w:val="24"/>
+        </w:rPr>
+        <w:t>In conclusione,</w:t>
+      </w:r>
+      <w:r>
+        <w:rPr>
+          <w:rFonts w:ascii="Arial" w:hAnsi="Arial" w:cs="Arial"/>
+          <w:sz w:val="24"/>
+          <w:szCs w:val="24"/>
+        </w:rPr>
+        <w:t xml:space="preserve"> sono stati presentati alcuni dei più importanti ed interessanti problemi di </w:t>
+      </w:r>
+      <w:r>
+        <w:rPr>
+          <w:rFonts w:ascii="Arial" w:hAnsi="Arial" w:cs="Arial"/>
+          <w:i/>
+          <w:iCs/>
+          <w:sz w:val="24"/>
+          <w:szCs w:val="24"/>
+        </w:rPr>
+        <w:t>pathfinding</w:t>
+      </w:r>
+      <w:r>
+        <w:rPr>
+          <w:rFonts w:ascii="Arial" w:hAnsi="Arial" w:cs="Arial"/>
+          <w:sz w:val="24"/>
+          <w:szCs w:val="24"/>
+        </w:rPr>
+        <w:t xml:space="preserve"> attualmente esistenti in letteratura: MAPF, con alcune delle sue varianti, e MAM. I</w:t>
+      </w:r>
+      <w:r>
+        <w:rPr>
+          <w:rFonts w:ascii="Arial" w:hAnsi="Arial" w:cs="Arial"/>
+          <w:sz w:val="24"/>
+          <w:szCs w:val="24"/>
+        </w:rPr>
+        <w:t>l presente elaborato</w:t>
+      </w:r>
+      <w:r>
+        <w:rPr>
+          <w:rFonts w:ascii="Arial" w:hAnsi="Arial" w:cs="Arial"/>
+          <w:sz w:val="24"/>
+          <w:szCs w:val="24"/>
+        </w:rPr>
+        <w:t xml:space="preserve"> si inserisce in un contesto accademico, quello dei problemi di </w:t>
+      </w:r>
+      <w:r>
+        <w:rPr>
+          <w:rFonts w:ascii="Arial" w:hAnsi="Arial" w:cs="Arial"/>
+          <w:i/>
+          <w:iCs/>
+          <w:sz w:val="24"/>
+          <w:szCs w:val="24"/>
+        </w:rPr>
+        <w:t>pathfinding</w:t>
+      </w:r>
+      <w:r>
+        <w:rPr>
+          <w:rFonts w:ascii="Arial" w:hAnsi="Arial" w:cs="Arial"/>
+          <w:sz w:val="24"/>
+          <w:szCs w:val="24"/>
+        </w:rPr>
+        <w:t xml:space="preserve"> </w:t>
+      </w:r>
+      <w:r>
+        <w:rPr>
+          <w:rFonts w:ascii="Arial" w:hAnsi="Arial" w:cs="Arial"/>
+          <w:sz w:val="24"/>
+          <w:szCs w:val="24"/>
+        </w:rPr>
+        <w:t>per molteplici agenti, per il quale nel corso degli anni è stata svolta una grande quantità di ricerca da parte di numerosi studiosi</w:t>
+      </w:r>
+      <w:r>
+        <w:rPr>
+          <w:rFonts w:ascii="Arial" w:hAnsi="Arial" w:cs="Arial"/>
+          <w:sz w:val="24"/>
+          <w:szCs w:val="24"/>
+        </w:rPr>
+        <w:t xml:space="preserve">. </w:t>
+      </w:r>
+      <w:r>
+        <w:rPr>
+          <w:rFonts w:ascii="Arial" w:hAnsi="Arial" w:cs="Arial"/>
+          <w:sz w:val="24"/>
+          <w:szCs w:val="24"/>
+        </w:rPr>
+        <w:t>Grazie a questa ricerca preesistente che ha definito, formalizzato e risolto gli aspetti principali dei problemi di questa natura, è possibile la realizzazione di questa tesi, che va ad esplorare una possibile estensione di MAM</w:t>
+      </w:r>
+      <w:r>
+        <w:rPr>
+          <w:rFonts w:ascii="Arial" w:hAnsi="Arial" w:cs="Arial"/>
+          <w:sz w:val="24"/>
+          <w:szCs w:val="24"/>
+        </w:rPr>
+        <w:t>, servendosi di un algoritmo sviluppato per MAPF, ovvero CBS.</w:t>
+      </w:r>
+    </w:p>
+    <w:p>
+      <w:pPr>
+        <w:ind w:left="360"/>
+        <w:jc w:val="both"/>
+        <w:rPr>
+          <w:rFonts w:ascii="Arial" w:hAnsi="Arial" w:cs="Arial"/>
+          <w:sz w:val="24"/>
+          <w:szCs w:val="24"/>
+        </w:rPr>
+      </w:pPr>
+      <w:r>
+        <w:rPr>
+          <w:rFonts w:ascii="Arial" w:hAnsi="Arial" w:cs="Arial"/>
           <w:sz w:val="40"/>
           <w:szCs w:val="40"/>
         </w:rPr>
-        <w:lastRenderedPageBreak/>
         <w:t>Capitolo 3</w:t>
       </w:r>
     </w:p>
@@ -11832,6 +11927,7 @@
           <w:sz w:val="32"/>
           <w:szCs w:val="32"/>
         </w:rPr>
+        <w:lastRenderedPageBreak/>
         <w:t xml:space="preserve">3.1 </w:t>
       </w:r>
       <w:r>
@@ -12694,7 +12790,6 @@
           <w:sz w:val="24"/>
           <w:szCs w:val="24"/>
         </w:rPr>
-        <w:lastRenderedPageBreak/>
         <w:t>Figura 6: (</w:t>
       </w:r>
       <w:r>
@@ -12884,7 +12979,16 @@
           <w:sz w:val="24"/>
           <w:szCs w:val="24"/>
         </w:rPr>
-        <w:t xml:space="preserve">hanno a disposizione le due azioni convenzionali: </w:t>
+        <w:t xml:space="preserve">hanno a </w:t>
+      </w:r>
+      <w:r>
+        <w:rPr>
+          <w:rFonts w:ascii="Arial" w:hAnsi="Arial" w:cs="Arial"/>
+          <w:sz w:val="24"/>
+          <w:szCs w:val="24"/>
+        </w:rPr>
+        <w:lastRenderedPageBreak/>
+        <w:t xml:space="preserve">disposizione le due azioni convenzionali: </w:t>
       </w:r>
       <w:r>
         <w:rPr>
@@ -13297,20 +13401,19 @@
     <w:p>
       <w:pPr>
         <w:ind w:left="360"/>
-        <w:jc w:val="both"/>
-        <w:rPr>
-          <w:rFonts w:ascii="Arial" w:hAnsi="Arial" w:cs="Arial"/>
-          <w:sz w:val="24"/>
-          <w:szCs w:val="24"/>
-        </w:rPr>
-      </w:pPr>
-      <w:r>
-        <w:rPr>
-          <w:rFonts w:ascii="Arial" w:hAnsi="Arial" w:cs="Arial"/>
-          <w:sz w:val="24"/>
-          <w:szCs w:val="24"/>
-        </w:rPr>
-        <w:t xml:space="preserve">La funzione obiettivo adottata è una variante di </w:t>
+        <w:rPr>
+          <w:rFonts w:ascii="Arial" w:hAnsi="Arial" w:cs="Arial"/>
+          <w:sz w:val="24"/>
+          <w:szCs w:val="24"/>
+        </w:rPr>
+      </w:pPr>
+      <w:r>
+        <w:rPr>
+          <w:rFonts w:ascii="Arial" w:hAnsi="Arial" w:cs="Arial"/>
+          <w:sz w:val="24"/>
+          <w:szCs w:val="24"/>
+        </w:rPr>
+        <w:t xml:space="preserve">La funzione obiettivo utilizzata per valutare la qualità di una soluzione è </w:t>
       </w:r>
       <w:r>
         <w:rPr>
@@ -13328,6 +13431,68 @@
           <w:sz w:val="24"/>
           <w:szCs w:val="24"/>
         </w:rPr>
+        <w:t xml:space="preserve">. È stata scelta in quanto risulta perfettamente adatta al problema affrontato ed anche in virtù del fatto che è già stata ampliamente utilizzata in lavori precedenti riguardanti MAPF e MAM. In questo modo il lavoro svolto si allinea con la letteratura già esistente riguardante gli algoritmi di </w:t>
+      </w:r>
+      <w:r>
+        <w:rPr>
+          <w:rFonts w:ascii="Arial" w:hAnsi="Arial" w:cs="Arial"/>
+          <w:i/>
+          <w:iCs/>
+          <w:sz w:val="24"/>
+          <w:szCs w:val="24"/>
+        </w:rPr>
+        <w:t>pathfinding</w:t>
+      </w:r>
+      <w:r>
+        <w:rPr>
+          <w:rFonts w:ascii="Arial" w:hAnsi="Arial" w:cs="Arial"/>
+          <w:sz w:val="24"/>
+          <w:szCs w:val="24"/>
+        </w:rPr>
+        <w:t>.</w:t>
+      </w:r>
+    </w:p>
+    <w:p>
+      <w:pPr>
+        <w:ind w:left="360"/>
+        <w:rPr>
+          <w:rFonts w:ascii="Arial" w:hAnsi="Arial" w:cs="Arial"/>
+          <w:sz w:val="24"/>
+          <w:szCs w:val="24"/>
+        </w:rPr>
+      </w:pPr>
+      <w:r>
+        <w:rPr>
+          <w:rFonts w:ascii="Arial" w:hAnsi="Arial" w:cs="Arial"/>
+          <w:sz w:val="24"/>
+          <w:szCs w:val="24"/>
+        </w:rPr>
+        <w:t xml:space="preserve">In questo elaborato si vuole anche, tuttavia, introdurre </w:t>
+      </w:r>
+      <w:r>
+        <w:rPr>
+          <w:rFonts w:ascii="Arial" w:hAnsi="Arial" w:cs="Arial"/>
+          <w:sz w:val="24"/>
+          <w:szCs w:val="24"/>
+        </w:rPr>
+        <w:t xml:space="preserve">una variante di </w:t>
+      </w:r>
+      <w:r>
+        <w:rPr>
+          <w:rFonts w:ascii="Arial" w:hAnsi="Arial" w:cs="Arial"/>
+          <w:i/>
+          <w:iCs/>
+          <w:sz w:val="24"/>
+          <w:szCs w:val="24"/>
+        </w:rPr>
+        <w:t>sum of costs</w:t>
+      </w:r>
+      <w:r>
+        <w:rPr>
+          <w:rFonts w:ascii="Arial" w:hAnsi="Arial" w:cs="Arial"/>
+          <w:sz w:val="24"/>
+          <w:szCs w:val="24"/>
+        </w:rPr>
         <w:t xml:space="preserve"> che, a conoscenza dell’autore, non è stata utilizzata precedentemente. </w:t>
       </w:r>
       <w:r>
@@ -13346,34 +13511,68 @@
           <w:sz w:val="24"/>
           <w:szCs w:val="24"/>
         </w:rPr>
-        <w:t xml:space="preserve">single-agent </w:t>
-      </w:r>
-      <w:r>
-        <w:rPr>
-          <w:rFonts w:ascii="Arial" w:hAnsi="Arial" w:cs="Arial"/>
-          <w:i/>
-          <w:iCs/>
+        <w:t xml:space="preserve">single-agent plan </w:t>
+      </w:r>
+      <w:r>
+        <w:rPr>
+          <w:rFonts w:ascii="Arial" w:hAnsi="Arial" w:cs="Arial"/>
+          <w:sz w:val="24"/>
+          <w:szCs w:val="24"/>
+        </w:rPr>
+        <w:t>in essa contenuti.</w:t>
+      </w:r>
+      <w:r>
+        <w:rPr>
+          <w:rFonts w:ascii="Arial" w:hAnsi="Arial" w:cs="Arial"/>
+          <w:sz w:val="24"/>
+          <w:szCs w:val="24"/>
+        </w:rPr>
+        <w:t xml:space="preserve"> La novità introdotta consiste nel fatto che, sebbene le azioni di </w:t>
+      </w:r>
+      <w:r>
+        <w:rPr>
+          <w:rFonts w:ascii="Arial" w:hAnsi="Arial" w:cs="Arial"/>
+          <w:i/>
+          <w:iCs/>
+          <w:sz w:val="24"/>
+          <w:szCs w:val="24"/>
+        </w:rPr>
+        <w:t xml:space="preserve">wait </w:t>
+      </w:r>
+      <w:r>
+        <w:rPr>
+          <w:rFonts w:ascii="Arial" w:hAnsi="Arial" w:cs="Arial"/>
+          <w:sz w:val="24"/>
+          <w:szCs w:val="24"/>
+        </w:rPr>
+        <w:t xml:space="preserve">vengano conteggiate tanto quanto quelle di </w:t>
+      </w:r>
+      <w:r>
+        <w:rPr>
+          <w:rFonts w:ascii="Arial" w:hAnsi="Arial" w:cs="Arial"/>
+          <w:i/>
+          <w:iCs/>
+          <w:sz w:val="24"/>
+          <w:szCs w:val="24"/>
+        </w:rPr>
+        <w:t>move</w:t>
+      </w:r>
+      <w:r>
+        <w:rPr>
+          <w:rFonts w:ascii="Arial" w:hAnsi="Arial" w:cs="Arial"/>
+          <w:sz w:val="24"/>
+          <w:szCs w:val="24"/>
+        </w:rPr>
+        <w:t xml:space="preserve">, le </w:t>
+      </w:r>
+      <w:r>
+        <w:rPr>
+          <w:rFonts w:ascii="Arial" w:hAnsi="Arial" w:cs="Arial"/>
           <w:sz w:val="24"/>
           <w:szCs w:val="24"/>
         </w:rPr>
         <w:lastRenderedPageBreak/>
-        <w:t xml:space="preserve">plan </w:t>
-      </w:r>
-      <w:r>
-        <w:rPr>
-          <w:rFonts w:ascii="Arial" w:hAnsi="Arial" w:cs="Arial"/>
-          <w:sz w:val="24"/>
-          <w:szCs w:val="24"/>
-        </w:rPr>
-        <w:t>in essa contenuti.</w:t>
-      </w:r>
-      <w:r>
-        <w:rPr>
-          <w:rFonts w:ascii="Arial" w:hAnsi="Arial" w:cs="Arial"/>
-          <w:sz w:val="24"/>
-          <w:szCs w:val="24"/>
-        </w:rPr>
-        <w:t xml:space="preserve"> La novità introdotta consiste nel fatto che, sebbene le azioni di </w:t>
+        <w:t xml:space="preserve">azioni di </w:t>
       </w:r>
       <w:r>
         <w:rPr>
@@ -13391,25 +13590,61 @@
           <w:sz w:val="24"/>
           <w:szCs w:val="24"/>
         </w:rPr>
-        <w:t xml:space="preserve">vengano conteggiate tanto quanto quelle di </w:t>
-      </w:r>
-      <w:r>
-        <w:rPr>
-          <w:rFonts w:ascii="Arial" w:hAnsi="Arial" w:cs="Arial"/>
-          <w:i/>
-          <w:iCs/>
-          <w:sz w:val="24"/>
-          <w:szCs w:val="24"/>
-        </w:rPr>
-        <w:t>move</w:t>
-      </w:r>
-      <w:r>
-        <w:rPr>
-          <w:rFonts w:ascii="Arial" w:hAnsi="Arial" w:cs="Arial"/>
-          <w:sz w:val="24"/>
-          <w:szCs w:val="24"/>
-        </w:rPr>
-        <w:t xml:space="preserve">, le azioni di </w:t>
+        <w:t xml:space="preserve">intraprese da un agente che sta occupando il suo nodo di </w:t>
+      </w:r>
+      <w:r>
+        <w:rPr>
+          <w:rFonts w:ascii="Arial" w:hAnsi="Arial" w:cs="Arial"/>
+          <w:i/>
+          <w:iCs/>
+          <w:sz w:val="24"/>
+          <w:szCs w:val="24"/>
+        </w:rPr>
+        <w:t xml:space="preserve">goal </w:t>
+      </w:r>
+      <w:r>
+        <w:rPr>
+          <w:rFonts w:ascii="Arial" w:hAnsi="Arial" w:cs="Arial"/>
+          <w:sz w:val="24"/>
+          <w:szCs w:val="24"/>
+        </w:rPr>
+        <w:t xml:space="preserve">non vengono considerate. L’assunzione comune, quando viene utilizzata </w:t>
+      </w:r>
+      <w:r>
+        <w:rPr>
+          <w:rFonts w:ascii="Arial" w:hAnsi="Arial" w:cs="Arial"/>
+          <w:i/>
+          <w:iCs/>
+          <w:sz w:val="24"/>
+          <w:szCs w:val="24"/>
+        </w:rPr>
+        <w:t xml:space="preserve">sum of costs </w:t>
+      </w:r>
+      <w:r>
+        <w:rPr>
+          <w:rFonts w:ascii="Arial" w:hAnsi="Arial" w:cs="Arial"/>
+          <w:sz w:val="24"/>
+          <w:szCs w:val="24"/>
+        </w:rPr>
+        <w:t xml:space="preserve">in congiunzione con </w:t>
+      </w:r>
+      <w:r>
+        <w:rPr>
+          <w:rFonts w:ascii="Arial" w:hAnsi="Arial" w:cs="Arial"/>
+          <w:i/>
+          <w:iCs/>
+          <w:sz w:val="24"/>
+          <w:szCs w:val="24"/>
+        </w:rPr>
+        <w:t>stay at target</w:t>
+      </w:r>
+      <w:r>
+        <w:rPr>
+          <w:rFonts w:ascii="Arial" w:hAnsi="Arial" w:cs="Arial"/>
+          <w:sz w:val="24"/>
+          <w:szCs w:val="24"/>
+        </w:rPr>
+        <w:t xml:space="preserve">, è che le azioni di </w:t>
       </w:r>
       <w:r>
         <w:rPr>
@@ -13427,7 +13662,31 @@
           <w:sz w:val="24"/>
           <w:szCs w:val="24"/>
         </w:rPr>
-        <w:t xml:space="preserve">intraprese da un agente che sta occupando il suo nodo di </w:t>
+        <w:t xml:space="preserve">di un agente continuino ad avere costo unitario anche se esso si trova già a destinazione, a meno che sia previsto dal suo piano che </w:t>
+      </w:r>
+      <w:r>
+        <w:rPr>
+          <w:rFonts w:ascii="Arial" w:hAnsi="Arial" w:cs="Arial"/>
+          <w:sz w:val="24"/>
+          <w:szCs w:val="24"/>
+        </w:rPr>
+        <w:t xml:space="preserve">esso </w:t>
+      </w:r>
+      <w:r>
+        <w:rPr>
+          <w:rFonts w:ascii="Arial" w:hAnsi="Arial" w:cs="Arial"/>
+          <w:sz w:val="24"/>
+          <w:szCs w:val="24"/>
+        </w:rPr>
+        <w:t>non si muova più da quella posizione. Introducendo questa modifica, alcune soluzioni che prima sarebbero risultate ugualmente buone avranno valori diversi.</w:t>
+      </w:r>
+      <w:r>
+        <w:rPr>
+          <w:rFonts w:ascii="Arial" w:hAnsi="Arial" w:cs="Arial"/>
+          <w:sz w:val="24"/>
+          <w:szCs w:val="24"/>
+        </w:rPr>
+        <w:t xml:space="preserve"> Per mostrare ciò, verrà utilizzata l’istanza rappresentata nella Figura 7 come riferimento, nella quale sono già stati individuate le posizioni di </w:t>
       </w:r>
       <w:r>
         <w:rPr>
@@ -13445,85 +13704,47 @@
           <w:sz w:val="24"/>
           <w:szCs w:val="24"/>
         </w:rPr>
-        <w:t xml:space="preserve">non vengono considerate. L’assunzione comune, quando viene utilizzata </w:t>
-      </w:r>
-      <w:r>
-        <w:rPr>
-          <w:rFonts w:ascii="Arial" w:hAnsi="Arial" w:cs="Arial"/>
-          <w:i/>
-          <w:iCs/>
-          <w:sz w:val="24"/>
-          <w:szCs w:val="24"/>
-        </w:rPr>
-        <w:t xml:space="preserve">sum of costs </w:t>
-      </w:r>
-      <w:r>
-        <w:rPr>
-          <w:rFonts w:ascii="Arial" w:hAnsi="Arial" w:cs="Arial"/>
-          <w:sz w:val="24"/>
-          <w:szCs w:val="24"/>
-        </w:rPr>
-        <w:t xml:space="preserve">in congiunzione con </w:t>
-      </w:r>
-      <w:r>
-        <w:rPr>
-          <w:rFonts w:ascii="Arial" w:hAnsi="Arial" w:cs="Arial"/>
-          <w:i/>
-          <w:iCs/>
-          <w:sz w:val="24"/>
-          <w:szCs w:val="24"/>
-        </w:rPr>
-        <w:t>stay at target</w:t>
-      </w:r>
-      <w:r>
-        <w:rPr>
-          <w:rFonts w:ascii="Arial" w:hAnsi="Arial" w:cs="Arial"/>
-          <w:sz w:val="24"/>
-          <w:szCs w:val="24"/>
-        </w:rPr>
-        <w:t xml:space="preserve">, è che le azioni di </w:t>
-      </w:r>
-      <w:r>
-        <w:rPr>
-          <w:rFonts w:ascii="Arial" w:hAnsi="Arial" w:cs="Arial"/>
-          <w:i/>
-          <w:iCs/>
-          <w:sz w:val="24"/>
-          <w:szCs w:val="24"/>
-        </w:rPr>
-        <w:t xml:space="preserve">wait </w:t>
-      </w:r>
-      <w:r>
-        <w:rPr>
-          <w:rFonts w:ascii="Arial" w:hAnsi="Arial" w:cs="Arial"/>
-          <w:sz w:val="24"/>
-          <w:szCs w:val="24"/>
-        </w:rPr>
-        <w:t xml:space="preserve">di un agente continuino ad avere costo unitario anche se esso si trova già a destinazione, a meno che sia previsto dal suo piano che </w:t>
-      </w:r>
-      <w:r>
-        <w:rPr>
-          <w:rFonts w:ascii="Arial" w:hAnsi="Arial" w:cs="Arial"/>
-          <w:sz w:val="24"/>
-          <w:szCs w:val="24"/>
-        </w:rPr>
-        <w:t xml:space="preserve">esso </w:t>
-      </w:r>
-      <w:r>
-        <w:rPr>
-          <w:rFonts w:ascii="Arial" w:hAnsi="Arial" w:cs="Arial"/>
-          <w:sz w:val="24"/>
-          <w:szCs w:val="24"/>
-        </w:rPr>
-        <w:t>non si muova più da quella posizione. Introducendo questa modifica, alcune soluzioni che prima sarebbero risultate ugualmente buone avranno valori diversi.</w:t>
-      </w:r>
-      <w:r>
-        <w:rPr>
-          <w:rFonts w:ascii="Arial" w:hAnsi="Arial" w:cs="Arial"/>
-          <w:sz w:val="24"/>
-          <w:szCs w:val="24"/>
-        </w:rPr>
-        <w:t xml:space="preserve"> Per mostrare ciò, verrà utilizzata l’istanza rappresentata nella Figura 7 come riferimento, nella quale sono già stati individuate le posizioni di </w:t>
+        <w:t>a cui devono dirigersi gli agenti.</w:t>
+      </w:r>
+      <w:r>
+        <w:rPr>
+          <w:rFonts w:ascii="Arial" w:hAnsi="Arial" w:cs="Arial"/>
+          <w:sz w:val="24"/>
+          <w:szCs w:val="24"/>
+        </w:rPr>
+        <w:t xml:space="preserve"> Un esempio di insieme di percorsi validi comprende (S1, G1), (S2, S2, S2, S2, G2), (S3, </w:t>
+      </w:r>
+      <w:r>
+        <w:rPr>
+          <w:rFonts w:ascii="Arial" w:hAnsi="Arial" w:cs="Arial"/>
+          <w:sz w:val="24"/>
+          <w:szCs w:val="24"/>
+        </w:rPr>
+        <w:t>c</w:t>
+      </w:r>
+      <w:r>
+        <w:rPr>
+          <w:rFonts w:ascii="Arial" w:hAnsi="Arial" w:cs="Arial"/>
+          <w:sz w:val="24"/>
+          <w:szCs w:val="24"/>
+        </w:rPr>
+        <w:t xml:space="preserve">, </w:t>
+      </w:r>
+      <w:r>
+        <w:rPr>
+          <w:rFonts w:ascii="Arial" w:hAnsi="Arial" w:cs="Arial"/>
+          <w:sz w:val="24"/>
+          <w:szCs w:val="24"/>
+        </w:rPr>
+        <w:t>d</w:t>
+      </w:r>
+      <w:r>
+        <w:rPr>
+          <w:rFonts w:ascii="Arial" w:hAnsi="Arial" w:cs="Arial"/>
+          <w:sz w:val="24"/>
+          <w:szCs w:val="24"/>
+        </w:rPr>
+        <w:t xml:space="preserve">, G2, G3); la soluzione caratterizzata dai </w:t>
       </w:r>
       <w:r>
         <w:rPr>
@@ -13541,15 +13762,35 @@
           <w:sz w:val="24"/>
           <w:szCs w:val="24"/>
         </w:rPr>
-        <w:t>a cui devono dirigersi gli agenti.</w:t>
-      </w:r>
-      <w:r>
-        <w:rPr>
-          <w:rFonts w:ascii="Arial" w:hAnsi="Arial" w:cs="Arial"/>
-          <w:sz w:val="24"/>
-          <w:szCs w:val="24"/>
-        </w:rPr>
-        <w:t xml:space="preserve"> Un esempio di insieme di percorsi validi comprende (S1, G1), (S2, S2, S2, S2, G2), (S3, </w:t>
+        <w:t xml:space="preserve">scelti e da questi percorsi verrà identificata come </w:t>
+      </w:r>
+      <w:r>
+        <w:rPr>
+          <w:rFonts w:ascii="Arial" w:hAnsi="Arial" w:cs="Arial"/>
+          <w:i/>
+          <w:iCs/>
+          <w:sz w:val="24"/>
+          <w:szCs w:val="24"/>
+        </w:rPr>
+        <w:t xml:space="preserve">soluzione </w:t>
+      </w:r>
+      <w:r>
+        <w:rPr>
+          <w:rFonts w:ascii="Arial" w:hAnsi="Arial" w:cs="Arial"/>
+          <w:i/>
+          <w:iCs/>
+          <w:sz w:val="24"/>
+          <w:szCs w:val="24"/>
+        </w:rPr>
+        <w:t>A</w:t>
+      </w:r>
+      <w:r>
+        <w:rPr>
+          <w:rFonts w:ascii="Arial" w:hAnsi="Arial" w:cs="Arial"/>
+          <w:sz w:val="24"/>
+          <w:szCs w:val="24"/>
+        </w:rPr>
+        <w:t xml:space="preserve">. Un altro insieme di percorsi validi comprende (S1, G1), (S2, G2, G2, S2, G2), (S3, </w:t>
       </w:r>
       <w:r>
         <w:rPr>
@@ -13619,6 +13860,186 @@
           <w:sz w:val="24"/>
           <w:szCs w:val="24"/>
         </w:rPr>
+        <w:t>B</w:t>
+      </w:r>
+      <w:r>
+        <w:rPr>
+          <w:rFonts w:ascii="Arial" w:hAnsi="Arial" w:cs="Arial"/>
+          <w:sz w:val="24"/>
+          <w:szCs w:val="24"/>
+        </w:rPr>
+        <w:t xml:space="preserve">. </w:t>
+      </w:r>
+      <w:r>
+        <w:rPr>
+          <w:rFonts w:ascii="Arial" w:hAnsi="Arial" w:cs="Arial"/>
+          <w:sz w:val="24"/>
+          <w:szCs w:val="24"/>
+        </w:rPr>
+        <w:t xml:space="preserve">Si può notare come, utilizzando la funzione obiettivo </w:t>
+      </w:r>
+      <w:r>
+        <w:rPr>
+          <w:rFonts w:ascii="Arial" w:hAnsi="Arial" w:cs="Arial"/>
+          <w:i/>
+          <w:iCs/>
+          <w:sz w:val="24"/>
+          <w:szCs w:val="24"/>
+        </w:rPr>
+        <w:t>sum of costs</w:t>
+      </w:r>
+      <w:r>
+        <w:rPr>
+          <w:rFonts w:ascii="Arial" w:hAnsi="Arial" w:cs="Arial"/>
+          <w:sz w:val="24"/>
+          <w:szCs w:val="24"/>
+        </w:rPr>
+        <w:t xml:space="preserve">, i costi delle due soluzione siano identici, </w:t>
+      </w:r>
+      <w:r>
+        <w:rPr>
+          <w:rFonts w:ascii="Arial" w:hAnsi="Arial" w:cs="Arial"/>
+          <w:sz w:val="24"/>
+          <w:szCs w:val="24"/>
+        </w:rPr>
+        <w:t>9</w:t>
+      </w:r>
+      <w:r>
+        <w:rPr>
+          <w:rFonts w:ascii="Arial" w:hAnsi="Arial" w:cs="Arial"/>
+          <w:sz w:val="24"/>
+          <w:szCs w:val="24"/>
+        </w:rPr>
+        <w:t xml:space="preserve"> per entrambe. Utilizzando invece la variante della funzione discussa precedentemente, la </w:t>
+      </w:r>
+      <w:r>
+        <w:rPr>
+          <w:rFonts w:ascii="Arial" w:hAnsi="Arial" w:cs="Arial"/>
+          <w:i/>
+          <w:iCs/>
+          <w:sz w:val="24"/>
+          <w:szCs w:val="24"/>
+        </w:rPr>
+        <w:t xml:space="preserve">soluzione </w:t>
+      </w:r>
+      <w:r>
+        <w:rPr>
+          <w:rFonts w:ascii="Arial" w:hAnsi="Arial" w:cs="Arial"/>
+          <w:i/>
+          <w:iCs/>
+          <w:sz w:val="24"/>
+          <w:szCs w:val="24"/>
+        </w:rPr>
+        <w:t xml:space="preserve">A </w:t>
+      </w:r>
+      <w:r>
+        <w:rPr>
+          <w:rFonts w:ascii="Arial" w:hAnsi="Arial" w:cs="Arial"/>
+          <w:sz w:val="24"/>
+          <w:szCs w:val="24"/>
+        </w:rPr>
+        <w:t xml:space="preserve">risulta avere costo pari a </w:t>
+      </w:r>
+      <w:r>
+        <w:rPr>
+          <w:rFonts w:ascii="Arial" w:hAnsi="Arial" w:cs="Arial"/>
+          <w:sz w:val="24"/>
+          <w:szCs w:val="24"/>
+        </w:rPr>
+        <w:t>9</w:t>
+      </w:r>
+      <w:r>
+        <w:rPr>
+          <w:rFonts w:ascii="Arial" w:hAnsi="Arial" w:cs="Arial"/>
+          <w:sz w:val="24"/>
+          <w:szCs w:val="24"/>
+        </w:rPr>
+        <w:t xml:space="preserve">, mentre la </w:t>
+      </w:r>
+      <w:r>
+        <w:rPr>
+          <w:rFonts w:ascii="Arial" w:hAnsi="Arial" w:cs="Arial"/>
+          <w:i/>
+          <w:iCs/>
+          <w:sz w:val="24"/>
+          <w:szCs w:val="24"/>
+        </w:rPr>
+        <w:t xml:space="preserve">soluzione </w:t>
+      </w:r>
+      <w:r>
+        <w:rPr>
+          <w:rFonts w:ascii="Arial" w:hAnsi="Arial" w:cs="Arial"/>
+          <w:i/>
+          <w:iCs/>
+          <w:sz w:val="24"/>
+          <w:szCs w:val="24"/>
+        </w:rPr>
+        <w:t>B</w:t>
+      </w:r>
+      <w:r>
+        <w:rPr>
+          <w:rFonts w:ascii="Arial" w:hAnsi="Arial" w:cs="Arial"/>
+          <w:sz w:val="24"/>
+          <w:szCs w:val="24"/>
+        </w:rPr>
+        <w:t xml:space="preserve"> ha costo pari a </w:t>
+      </w:r>
+      <w:r>
+        <w:rPr>
+          <w:rFonts w:ascii="Arial" w:hAnsi="Arial" w:cs="Arial"/>
+          <w:sz w:val="24"/>
+          <w:szCs w:val="24"/>
+        </w:rPr>
+        <w:t>8</w:t>
+      </w:r>
+      <w:r>
+        <w:rPr>
+          <w:rFonts w:ascii="Arial" w:hAnsi="Arial" w:cs="Arial"/>
+          <w:sz w:val="24"/>
+          <w:szCs w:val="24"/>
+        </w:rPr>
+        <w:t xml:space="preserve"> e verrebbe quindi scelta</w:t>
+      </w:r>
+      <w:r>
+        <w:rPr>
+          <w:rFonts w:ascii="Arial" w:hAnsi="Arial" w:cs="Arial"/>
+          <w:sz w:val="24"/>
+          <w:szCs w:val="24"/>
+        </w:rPr>
+        <w:t xml:space="preserve"> tra le due</w:t>
+      </w:r>
+      <w:r>
+        <w:rPr>
+          <w:rFonts w:ascii="Arial" w:hAnsi="Arial" w:cs="Arial"/>
+          <w:sz w:val="24"/>
+          <w:szCs w:val="24"/>
+        </w:rPr>
+        <w:t xml:space="preserve">, avendo un costo </w:t>
+      </w:r>
+      <w:r>
+        <w:rPr>
+          <w:rFonts w:ascii="Arial" w:hAnsi="Arial" w:cs="Arial"/>
+          <w:sz w:val="24"/>
+          <w:szCs w:val="24"/>
+        </w:rPr>
+        <w:t xml:space="preserve">strettamente </w:t>
+      </w:r>
+      <w:r>
+        <w:rPr>
+          <w:rFonts w:ascii="Arial" w:hAnsi="Arial" w:cs="Arial"/>
+          <w:sz w:val="24"/>
+          <w:szCs w:val="24"/>
+        </w:rPr>
+        <w:t xml:space="preserve">minore rispetto ad </w:t>
+      </w:r>
+      <w:r>
+        <w:rPr>
+          <w:rFonts w:ascii="Arial" w:hAnsi="Arial" w:cs="Arial"/>
+          <w:i/>
+          <w:iCs/>
+          <w:sz w:val="24"/>
+          <w:szCs w:val="24"/>
+        </w:rPr>
         <w:t>A</w:t>
       </w:r>
       <w:r>
@@ -13627,67 +14048,117 @@
           <w:sz w:val="24"/>
           <w:szCs w:val="24"/>
         </w:rPr>
-        <w:t xml:space="preserve">. Un altro insieme di percorsi validi comprende (S1, G1), (S2, G2, G2, S2, G2), (S3, </w:t>
-      </w:r>
-      <w:r>
-        <w:rPr>
-          <w:rFonts w:ascii="Arial" w:hAnsi="Arial" w:cs="Arial"/>
-          <w:sz w:val="24"/>
-          <w:szCs w:val="24"/>
-        </w:rPr>
-        <w:t>c</w:t>
-      </w:r>
-      <w:r>
-        <w:rPr>
-          <w:rFonts w:ascii="Arial" w:hAnsi="Arial" w:cs="Arial"/>
-          <w:sz w:val="24"/>
-          <w:szCs w:val="24"/>
-        </w:rPr>
-        <w:t xml:space="preserve">, </w:t>
-      </w:r>
-      <w:r>
-        <w:rPr>
-          <w:rFonts w:ascii="Arial" w:hAnsi="Arial" w:cs="Arial"/>
-          <w:sz w:val="24"/>
-          <w:szCs w:val="24"/>
-        </w:rPr>
-        <w:t>d</w:t>
-      </w:r>
-      <w:r>
-        <w:rPr>
-          <w:rFonts w:ascii="Arial" w:hAnsi="Arial" w:cs="Arial"/>
-          <w:sz w:val="24"/>
-          <w:szCs w:val="24"/>
-        </w:rPr>
-        <w:t xml:space="preserve">, G2, G3); la soluzione caratterizzata dai </w:t>
-      </w:r>
-      <w:r>
-        <w:rPr>
-          <w:rFonts w:ascii="Arial" w:hAnsi="Arial" w:cs="Arial"/>
-          <w:i/>
-          <w:iCs/>
-          <w:sz w:val="24"/>
-          <w:szCs w:val="24"/>
-        </w:rPr>
-        <w:t xml:space="preserve">goal </w:t>
-      </w:r>
-      <w:r>
-        <w:rPr>
-          <w:rFonts w:ascii="Arial" w:hAnsi="Arial" w:cs="Arial"/>
-          <w:sz w:val="24"/>
-          <w:szCs w:val="24"/>
-        </w:rPr>
-        <w:t xml:space="preserve">scelti e da questi percorsi verrà identificata come </w:t>
-      </w:r>
-      <w:r>
-        <w:rPr>
-          <w:rFonts w:ascii="Arial" w:hAnsi="Arial" w:cs="Arial"/>
-          <w:i/>
-          <w:iCs/>
-          <w:sz w:val="24"/>
-          <w:szCs w:val="24"/>
-        </w:rPr>
-        <w:t xml:space="preserve">soluzione </w:t>
+        <w:t xml:space="preserve">. </w:t>
+      </w:r>
+      <w:r>
+        <w:rPr>
+          <w:rFonts w:ascii="Arial" w:hAnsi="Arial" w:cs="Arial"/>
+          <w:sz w:val="24"/>
+          <w:szCs w:val="24"/>
+        </w:rPr>
+        <w:t xml:space="preserve">Grazie a questa nuova variante di </w:t>
+      </w:r>
+      <w:r>
+        <w:rPr>
+          <w:rFonts w:ascii="Arial" w:hAnsi="Arial" w:cs="Arial"/>
+          <w:i/>
+          <w:iCs/>
+          <w:sz w:val="24"/>
+          <w:szCs w:val="24"/>
+        </w:rPr>
+        <w:t>sum of costs</w:t>
+      </w:r>
+      <w:r>
+        <w:rPr>
+          <w:rFonts w:ascii="Arial" w:hAnsi="Arial" w:cs="Arial"/>
+          <w:sz w:val="24"/>
+          <w:szCs w:val="24"/>
+        </w:rPr>
+        <w:t xml:space="preserve">, si prediligono quindi soluzioni che porterebbero un agente ad arrivare prima al suo </w:t>
+      </w:r>
+      <w:r>
+        <w:rPr>
+          <w:rFonts w:ascii="Arial" w:hAnsi="Arial" w:cs="Arial"/>
+          <w:i/>
+          <w:iCs/>
+          <w:sz w:val="24"/>
+          <w:szCs w:val="24"/>
+        </w:rPr>
+        <w:t>goal</w:t>
+      </w:r>
+      <w:r>
+        <w:rPr>
+          <w:rFonts w:ascii="Arial" w:hAnsi="Arial" w:cs="Arial"/>
+          <w:sz w:val="24"/>
+          <w:szCs w:val="24"/>
+        </w:rPr>
+        <w:t>, anche se poi dovesse</w:t>
+      </w:r>
+      <w:r>
+        <w:rPr>
+          <w:rFonts w:ascii="Arial" w:hAnsi="Arial" w:cs="Arial"/>
+          <w:sz w:val="24"/>
+          <w:szCs w:val="24"/>
+        </w:rPr>
+        <w:t xml:space="preserve"> momentaneamente</w:t>
+      </w:r>
+      <w:r>
+        <w:rPr>
+          <w:rFonts w:ascii="Arial" w:hAnsi="Arial" w:cs="Arial"/>
+          <w:sz w:val="24"/>
+          <w:szCs w:val="24"/>
+        </w:rPr>
+        <w:t xml:space="preserve"> spostarsi per far passare un altro agente</w:t>
+      </w:r>
+      <w:r>
+        <w:rPr>
+          <w:rFonts w:ascii="Arial" w:hAnsi="Arial" w:cs="Arial"/>
+          <w:sz w:val="24"/>
+          <w:szCs w:val="24"/>
+        </w:rPr>
+        <w:t xml:space="preserve">. </w:t>
+      </w:r>
+      <w:r>
+        <w:rPr>
+          <w:rFonts w:ascii="Arial" w:hAnsi="Arial" w:cs="Arial"/>
+          <w:sz w:val="24"/>
+          <w:szCs w:val="24"/>
+        </w:rPr>
+        <w:t xml:space="preserve">In questo modo, in virtù dell’obiettivo del problema, ossia riunire un gruppo di agenti, si fa in modo che </w:t>
+      </w:r>
+      <w:r>
+        <w:rPr>
+          <w:rFonts w:ascii="Arial" w:hAnsi="Arial" w:cs="Arial"/>
+          <w:sz w:val="24"/>
+          <w:szCs w:val="24"/>
+        </w:rPr>
+        <w:t xml:space="preserve">almeno </w:t>
+      </w:r>
+      <w:r>
+        <w:rPr>
+          <w:rFonts w:ascii="Arial" w:hAnsi="Arial" w:cs="Arial"/>
+          <w:sz w:val="24"/>
+          <w:szCs w:val="24"/>
+        </w:rPr>
+        <w:t xml:space="preserve">un sottoinsieme degli agenti possa riconnetersi il prima possibile. Nell’esempio esposto, seguendo la </w:t>
+      </w:r>
+      <w:r>
+        <w:rPr>
+          <w:rFonts w:ascii="Arial" w:hAnsi="Arial" w:cs="Arial"/>
+          <w:i/>
+          <w:iCs/>
+          <w:sz w:val="24"/>
+          <w:szCs w:val="24"/>
+        </w:rPr>
+        <w:t>soluzione</w:t>
+      </w:r>
+      <w:r>
+        <w:rPr>
+          <w:rFonts w:ascii="Arial" w:hAnsi="Arial" w:cs="Arial"/>
+          <w:sz w:val="24"/>
+          <w:szCs w:val="24"/>
+        </w:rPr>
+        <w:t xml:space="preserve"> </w:t>
       </w:r>
       <w:r>
         <w:rPr>
@@ -13705,14 +14176,6 @@
           <w:sz w:val="24"/>
           <w:szCs w:val="24"/>
         </w:rPr>
-        <w:t>.</w:t>
-      </w:r>
-      <w:r>
-        <w:rPr>
-          <w:rFonts w:ascii="Arial" w:hAnsi="Arial" w:cs="Arial"/>
-          <w:sz w:val="24"/>
-          <w:szCs w:val="24"/>
-        </w:rPr>
         <w:t xml:space="preserve"> </w:t>
       </w:r>
       <w:r>
@@ -13721,7 +14184,51 @@
           <w:sz w:val="24"/>
           <w:szCs w:val="24"/>
         </w:rPr>
-        <w:t xml:space="preserve">Si può notare come, utilizzando la funzione obiettivo </w:t>
+        <w:t xml:space="preserve">gli agenti 1 e 2 sarebbero in condizione di poter comunicare già dai primi </w:t>
+      </w:r>
+      <w:r>
+        <w:rPr>
+          <w:rFonts w:ascii="Arial" w:hAnsi="Arial" w:cs="Arial"/>
+          <w:i/>
+          <w:iCs/>
+          <w:sz w:val="24"/>
+          <w:szCs w:val="24"/>
+        </w:rPr>
+        <w:t>timestep</w:t>
+      </w:r>
+      <w:r>
+        <w:rPr>
+          <w:rFonts w:ascii="Arial" w:hAnsi="Arial" w:cs="Arial"/>
+          <w:sz w:val="24"/>
+          <w:szCs w:val="24"/>
+        </w:rPr>
+        <w:t xml:space="preserve">, mentre nella </w:t>
+      </w:r>
+      <w:r>
+        <w:rPr>
+          <w:rFonts w:ascii="Arial" w:hAnsi="Arial" w:cs="Arial"/>
+          <w:i/>
+          <w:iCs/>
+          <w:sz w:val="24"/>
+          <w:szCs w:val="24"/>
+        </w:rPr>
+        <w:t xml:space="preserve">soluzione A </w:t>
+      </w:r>
+      <w:r>
+        <w:rPr>
+          <w:rFonts w:ascii="Arial" w:hAnsi="Arial" w:cs="Arial"/>
+          <w:sz w:val="24"/>
+          <w:szCs w:val="24"/>
+        </w:rPr>
+        <w:t>ciò non accade. L’esempio utilizzato, per semplicità, contiene un grafo di piccole dimensioni, ma su mappe più grandi l’effetto della variazione alla funzione obiettivo diviene ancora maggiore.</w:t>
+      </w:r>
+      <w:r>
+        <w:rPr>
+          <w:rFonts w:ascii="Arial" w:hAnsi="Arial" w:cs="Arial"/>
+          <w:sz w:val="24"/>
+          <w:szCs w:val="24"/>
+        </w:rPr>
+        <w:t xml:space="preserve"> Sebbene questa variante di </w:t>
       </w:r>
       <w:r>
         <w:rPr>
@@ -13739,333 +14246,79 @@
           <w:sz w:val="24"/>
           <w:szCs w:val="24"/>
         </w:rPr>
-        <w:t xml:space="preserve">, i costi delle due soluzione siano identici, </w:t>
-      </w:r>
-      <w:r>
-        <w:rPr>
-          <w:rFonts w:ascii="Arial" w:hAnsi="Arial" w:cs="Arial"/>
-          <w:sz w:val="24"/>
-          <w:szCs w:val="24"/>
-        </w:rPr>
-        <w:t>9</w:t>
-      </w:r>
-      <w:r>
-        <w:rPr>
-          <w:rFonts w:ascii="Arial" w:hAnsi="Arial" w:cs="Arial"/>
-          <w:sz w:val="24"/>
-          <w:szCs w:val="24"/>
-        </w:rPr>
-        <w:t xml:space="preserve"> per entrambe. Utilizzando invece la variante della funzione discussa precedentemente, la </w:t>
-      </w:r>
-      <w:r>
-        <w:rPr>
-          <w:rFonts w:ascii="Arial" w:hAnsi="Arial" w:cs="Arial"/>
-          <w:i/>
-          <w:iCs/>
-          <w:sz w:val="24"/>
-          <w:szCs w:val="24"/>
-        </w:rPr>
-        <w:t xml:space="preserve">soluzione </w:t>
-      </w:r>
-      <w:r>
-        <w:rPr>
-          <w:rFonts w:ascii="Arial" w:hAnsi="Arial" w:cs="Arial"/>
-          <w:i/>
-          <w:iCs/>
-          <w:sz w:val="24"/>
-          <w:szCs w:val="24"/>
-        </w:rPr>
-        <w:t xml:space="preserve">A </w:t>
-      </w:r>
-      <w:r>
-        <w:rPr>
-          <w:rFonts w:ascii="Arial" w:hAnsi="Arial" w:cs="Arial"/>
-          <w:sz w:val="24"/>
-          <w:szCs w:val="24"/>
-        </w:rPr>
-        <w:t xml:space="preserve">risulta avere costo pari a </w:t>
-      </w:r>
-      <w:r>
-        <w:rPr>
-          <w:rFonts w:ascii="Arial" w:hAnsi="Arial" w:cs="Arial"/>
-          <w:sz w:val="24"/>
-          <w:szCs w:val="24"/>
-        </w:rPr>
-        <w:t>9</w:t>
-      </w:r>
-      <w:r>
-        <w:rPr>
-          <w:rFonts w:ascii="Arial" w:hAnsi="Arial" w:cs="Arial"/>
-          <w:sz w:val="24"/>
-          <w:szCs w:val="24"/>
-        </w:rPr>
-        <w:t xml:space="preserve">, mentre la </w:t>
-      </w:r>
-      <w:r>
-        <w:rPr>
-          <w:rFonts w:ascii="Arial" w:hAnsi="Arial" w:cs="Arial"/>
-          <w:i/>
-          <w:iCs/>
-          <w:sz w:val="24"/>
-          <w:szCs w:val="24"/>
-        </w:rPr>
-        <w:t xml:space="preserve">soluzione </w:t>
-      </w:r>
-      <w:r>
-        <w:rPr>
-          <w:rFonts w:ascii="Arial" w:hAnsi="Arial" w:cs="Arial"/>
-          <w:i/>
-          <w:iCs/>
-          <w:sz w:val="24"/>
-          <w:szCs w:val="24"/>
-        </w:rPr>
-        <w:t>B</w:t>
-      </w:r>
-      <w:r>
-        <w:rPr>
-          <w:rFonts w:ascii="Arial" w:hAnsi="Arial" w:cs="Arial"/>
-          <w:sz w:val="24"/>
-          <w:szCs w:val="24"/>
-        </w:rPr>
-        <w:t xml:space="preserve"> ha costo pari a </w:t>
-      </w:r>
-      <w:r>
-        <w:rPr>
-          <w:rFonts w:ascii="Arial" w:hAnsi="Arial" w:cs="Arial"/>
-          <w:sz w:val="24"/>
-          <w:szCs w:val="24"/>
-        </w:rPr>
-        <w:t>8</w:t>
-      </w:r>
-      <w:r>
-        <w:rPr>
-          <w:rFonts w:ascii="Arial" w:hAnsi="Arial" w:cs="Arial"/>
-          <w:sz w:val="24"/>
-          <w:szCs w:val="24"/>
-        </w:rPr>
-        <w:t xml:space="preserve"> e verrebbe quindi scelta</w:t>
-      </w:r>
-      <w:r>
-        <w:rPr>
-          <w:rFonts w:ascii="Arial" w:hAnsi="Arial" w:cs="Arial"/>
-          <w:sz w:val="24"/>
-          <w:szCs w:val="24"/>
-        </w:rPr>
-        <w:t xml:space="preserve"> tra le due</w:t>
-      </w:r>
-      <w:r>
-        <w:rPr>
-          <w:rFonts w:ascii="Arial" w:hAnsi="Arial" w:cs="Arial"/>
-          <w:sz w:val="24"/>
-          <w:szCs w:val="24"/>
-        </w:rPr>
-        <w:t xml:space="preserve">, avendo un costo </w:t>
-      </w:r>
-      <w:r>
-        <w:rPr>
-          <w:rFonts w:ascii="Arial" w:hAnsi="Arial" w:cs="Arial"/>
-          <w:sz w:val="24"/>
-          <w:szCs w:val="24"/>
-        </w:rPr>
-        <w:t xml:space="preserve">strettamente </w:t>
-      </w:r>
-      <w:r>
-        <w:rPr>
-          <w:rFonts w:ascii="Arial" w:hAnsi="Arial" w:cs="Arial"/>
-          <w:sz w:val="24"/>
-          <w:szCs w:val="24"/>
-        </w:rPr>
-        <w:t xml:space="preserve">minore rispetto ad </w:t>
-      </w:r>
-      <w:r>
-        <w:rPr>
-          <w:rFonts w:ascii="Arial" w:hAnsi="Arial" w:cs="Arial"/>
-          <w:i/>
-          <w:iCs/>
-          <w:sz w:val="24"/>
-          <w:szCs w:val="24"/>
-        </w:rPr>
-        <w:t>A</w:t>
-      </w:r>
-      <w:r>
-        <w:rPr>
-          <w:rFonts w:ascii="Arial" w:hAnsi="Arial" w:cs="Arial"/>
-          <w:sz w:val="24"/>
-          <w:szCs w:val="24"/>
-        </w:rPr>
-        <w:t xml:space="preserve">. </w:t>
-      </w:r>
-      <w:r>
-        <w:rPr>
-          <w:rFonts w:ascii="Arial" w:hAnsi="Arial" w:cs="Arial"/>
-          <w:sz w:val="24"/>
-          <w:szCs w:val="24"/>
-        </w:rPr>
-        <w:t xml:space="preserve">Grazie a questa nuova variante di </w:t>
-      </w:r>
-      <w:r>
-        <w:rPr>
-          <w:rFonts w:ascii="Arial" w:hAnsi="Arial" w:cs="Arial"/>
-          <w:i/>
-          <w:iCs/>
-          <w:sz w:val="24"/>
-          <w:szCs w:val="24"/>
-        </w:rPr>
-        <w:t>sum of costs</w:t>
-      </w:r>
-      <w:r>
-        <w:rPr>
-          <w:rFonts w:ascii="Arial" w:hAnsi="Arial" w:cs="Arial"/>
-          <w:sz w:val="24"/>
-          <w:szCs w:val="24"/>
-        </w:rPr>
-        <w:t xml:space="preserve">, si prediligono quindi soluzioni che porterebbero un agente ad arrivare prima al suo </w:t>
-      </w:r>
-      <w:r>
-        <w:rPr>
-          <w:rFonts w:ascii="Arial" w:hAnsi="Arial" w:cs="Arial"/>
-          <w:i/>
-          <w:iCs/>
-          <w:sz w:val="24"/>
-          <w:szCs w:val="24"/>
-        </w:rPr>
-        <w:t>goal</w:t>
-      </w:r>
-      <w:r>
-        <w:rPr>
-          <w:rFonts w:ascii="Arial" w:hAnsi="Arial" w:cs="Arial"/>
-          <w:sz w:val="24"/>
-          <w:szCs w:val="24"/>
-        </w:rPr>
-        <w:t>, anche se poi dovesse</w:t>
-      </w:r>
-      <w:r>
-        <w:rPr>
-          <w:rFonts w:ascii="Arial" w:hAnsi="Arial" w:cs="Arial"/>
-          <w:sz w:val="24"/>
-          <w:szCs w:val="24"/>
-        </w:rPr>
-        <w:t xml:space="preserve"> momentaneamente</w:t>
-      </w:r>
-      <w:r>
-        <w:rPr>
-          <w:rFonts w:ascii="Arial" w:hAnsi="Arial" w:cs="Arial"/>
-          <w:sz w:val="24"/>
-          <w:szCs w:val="24"/>
-        </w:rPr>
-        <w:t xml:space="preserve"> spostarsi per far passare un altro agente</w:t>
-      </w:r>
-      <w:r>
-        <w:rPr>
-          <w:rFonts w:ascii="Arial" w:hAnsi="Arial" w:cs="Arial"/>
-          <w:sz w:val="24"/>
-          <w:szCs w:val="24"/>
-        </w:rPr>
-        <w:t xml:space="preserve">. </w:t>
-      </w:r>
-      <w:r>
-        <w:rPr>
-          <w:rFonts w:ascii="Arial" w:hAnsi="Arial" w:cs="Arial"/>
-          <w:sz w:val="24"/>
-          <w:szCs w:val="24"/>
-        </w:rPr>
-        <w:t xml:space="preserve">In questo modo, in virtù dell’obiettivo del problema, ossia riunire un gruppo di agenti, si fa in modo che </w:t>
-      </w:r>
-      <w:r>
-        <w:rPr>
-          <w:rFonts w:ascii="Arial" w:hAnsi="Arial" w:cs="Arial"/>
-          <w:sz w:val="24"/>
-          <w:szCs w:val="24"/>
-        </w:rPr>
-        <w:t xml:space="preserve">almeno </w:t>
-      </w:r>
-      <w:r>
-        <w:rPr>
-          <w:rFonts w:ascii="Arial" w:hAnsi="Arial" w:cs="Arial"/>
-          <w:sz w:val="24"/>
-          <w:szCs w:val="24"/>
-        </w:rPr>
-        <w:t xml:space="preserve">un sottoinsieme degli agenti possa riconnetersi il prima possibile. Nell’esempio esposto, seguendo la </w:t>
-      </w:r>
-      <w:r>
-        <w:rPr>
-          <w:rFonts w:ascii="Arial" w:hAnsi="Arial" w:cs="Arial"/>
-          <w:i/>
-          <w:iCs/>
-          <w:sz w:val="24"/>
-          <w:szCs w:val="24"/>
-        </w:rPr>
-        <w:t>soluzione</w:t>
-      </w:r>
-      <w:r>
-        <w:rPr>
-          <w:rFonts w:ascii="Arial" w:hAnsi="Arial" w:cs="Arial"/>
-          <w:sz w:val="24"/>
-          <w:szCs w:val="24"/>
-        </w:rPr>
-        <w:t xml:space="preserve"> </w:t>
-      </w:r>
-      <w:r>
-        <w:rPr>
-          <w:rFonts w:ascii="Arial" w:hAnsi="Arial" w:cs="Arial"/>
-          <w:i/>
-          <w:iCs/>
-          <w:sz w:val="24"/>
-          <w:szCs w:val="24"/>
-        </w:rPr>
-        <w:t>B</w:t>
-      </w:r>
-      <w:r>
-        <w:rPr>
-          <w:rFonts w:ascii="Arial" w:hAnsi="Arial" w:cs="Arial"/>
-          <w:sz w:val="24"/>
-          <w:szCs w:val="24"/>
-        </w:rPr>
-        <w:t xml:space="preserve"> </w:t>
-      </w:r>
-      <w:r>
-        <w:rPr>
-          <w:rFonts w:ascii="Arial" w:hAnsi="Arial" w:cs="Arial"/>
-          <w:sz w:val="24"/>
-          <w:szCs w:val="24"/>
-        </w:rPr>
-        <w:t xml:space="preserve">gli agenti 1 e 2 sarebbero in condizione di poter comunicare già dai primi </w:t>
-      </w:r>
-      <w:r>
-        <w:rPr>
-          <w:rFonts w:ascii="Arial" w:hAnsi="Arial" w:cs="Arial"/>
-          <w:i/>
-          <w:iCs/>
-          <w:sz w:val="24"/>
-          <w:szCs w:val="24"/>
-        </w:rPr>
-        <w:t>timestep</w:t>
-      </w:r>
-      <w:r>
-        <w:rPr>
-          <w:rFonts w:ascii="Arial" w:hAnsi="Arial" w:cs="Arial"/>
-          <w:sz w:val="24"/>
-          <w:szCs w:val="24"/>
-        </w:rPr>
-        <w:t xml:space="preserve">, mentre nella </w:t>
-      </w:r>
-      <w:r>
-        <w:rPr>
-          <w:rFonts w:ascii="Arial" w:hAnsi="Arial" w:cs="Arial"/>
-          <w:i/>
-          <w:iCs/>
-          <w:sz w:val="24"/>
-          <w:szCs w:val="24"/>
-        </w:rPr>
-        <w:t xml:space="preserve">soluzione A </w:t>
-      </w:r>
-      <w:r>
-        <w:rPr>
-          <w:rFonts w:ascii="Arial" w:hAnsi="Arial" w:cs="Arial"/>
-          <w:sz w:val="24"/>
-          <w:szCs w:val="24"/>
-        </w:rPr>
-        <w:t>ciò non accade. L’esempio utilizzato, per semplicità, contiene un grafo di piccole dimensioni, ma su mappe più grandi l’effetto della variazione alla funzione obiettivo diviene ancora maggiore.</w:t>
+        <w:t xml:space="preserve"> non sia stata utilizzata</w:t>
+      </w:r>
+      <w:r>
+        <w:rPr>
+          <w:rFonts w:ascii="Arial" w:hAnsi="Arial" w:cs="Arial"/>
+          <w:sz w:val="24"/>
+          <w:szCs w:val="24"/>
+        </w:rPr>
+        <w:t xml:space="preserve"> per gli esperimenti svolti</w:t>
+      </w:r>
+      <w:r>
+        <w:rPr>
+          <w:rFonts w:ascii="Arial" w:hAnsi="Arial" w:cs="Arial"/>
+          <w:sz w:val="24"/>
+          <w:szCs w:val="24"/>
+        </w:rPr>
+        <w:t>,</w:t>
+      </w:r>
+      <w:r>
+        <w:rPr>
+          <w:rFonts w:ascii="Arial" w:hAnsi="Arial" w:cs="Arial"/>
+          <w:sz w:val="24"/>
+          <w:szCs w:val="24"/>
+        </w:rPr>
+        <w:t xml:space="preserve"> avendo voluto preferire la versione standard</w:t>
+      </w:r>
+      <w:r>
+        <w:rPr>
+          <w:rFonts w:ascii="Arial" w:hAnsi="Arial" w:cs="Arial"/>
+          <w:sz w:val="24"/>
+          <w:szCs w:val="24"/>
+        </w:rPr>
+        <w:t>,</w:t>
+      </w:r>
+      <w:r>
+        <w:rPr>
+          <w:rFonts w:ascii="Arial" w:hAnsi="Arial" w:cs="Arial"/>
+          <w:sz w:val="24"/>
+          <w:szCs w:val="24"/>
+        </w:rPr>
+        <w:t xml:space="preserve"> sulla base del suo attestato largo utilizzo</w:t>
+      </w:r>
+      <w:r>
+        <w:rPr>
+          <w:rFonts w:ascii="Arial" w:hAnsi="Arial" w:cs="Arial"/>
+          <w:sz w:val="24"/>
+          <w:szCs w:val="24"/>
+        </w:rPr>
+        <w:t xml:space="preserve"> in letteratura</w:t>
+      </w:r>
+      <w:r>
+        <w:rPr>
+          <w:rFonts w:ascii="Arial" w:hAnsi="Arial" w:cs="Arial"/>
+          <w:sz w:val="24"/>
+          <w:szCs w:val="24"/>
+        </w:rPr>
+        <w:t>,</w:t>
+      </w:r>
+      <w:r>
+        <w:rPr>
+          <w:rFonts w:ascii="Arial" w:hAnsi="Arial" w:cs="Arial"/>
+          <w:sz w:val="24"/>
+          <w:szCs w:val="24"/>
+        </w:rPr>
+        <w:t xml:space="preserve"> essa potrebbe risultare utile in determinati </w:t>
+      </w:r>
+      <w:r>
+        <w:rPr>
+          <w:rFonts w:ascii="Arial" w:hAnsi="Arial" w:cs="Arial"/>
+          <w:sz w:val="24"/>
+          <w:szCs w:val="24"/>
+        </w:rPr>
+        <w:t>contesti.</w:t>
       </w:r>
     </w:p>
     <w:p>
@@ -14364,6 +14617,254 @@
         </w:rPr>
         <w:t>scelti.</w:t>
       </w:r>
+      <w:r>
+        <w:rPr>
+          <w:rFonts w:ascii="Arial" w:hAnsi="Arial" w:cs="Arial"/>
+          <w:sz w:val="24"/>
+          <w:szCs w:val="24"/>
+        </w:rPr>
+        <w:t xml:space="preserve"> </w:t>
+      </w:r>
+      <w:r>
+        <w:rPr>
+          <w:rFonts w:ascii="Arial" w:hAnsi="Arial" w:cs="Arial"/>
+          <w:sz w:val="24"/>
+          <w:szCs w:val="24"/>
+        </w:rPr>
+        <w:t xml:space="preserve">Ai fini del problema, non è importante in quale nodo di </w:t>
+      </w:r>
+      <w:r>
+        <w:rPr>
+          <w:rFonts w:ascii="Arial" w:hAnsi="Arial" w:cs="Arial"/>
+          <w:i/>
+          <w:iCs/>
+          <w:sz w:val="24"/>
+          <w:szCs w:val="24"/>
+        </w:rPr>
+        <w:t xml:space="preserve">goal </w:t>
+      </w:r>
+      <w:r>
+        <w:rPr>
+          <w:rFonts w:ascii="Arial" w:hAnsi="Arial" w:cs="Arial"/>
+          <w:sz w:val="24"/>
+          <w:szCs w:val="24"/>
+        </w:rPr>
+        <w:t xml:space="preserve">si diriga ogni agente, in quanto l’obiettivo consiste nel riunire gli agenti nell’insieme di vertici scelti, per poterli riconnettere, e a tale scopo è sufficiente che ogni posizione di </w:t>
+      </w:r>
+      <w:r>
+        <w:rPr>
+          <w:rFonts w:ascii="Arial" w:hAnsi="Arial" w:cs="Arial"/>
+          <w:i/>
+          <w:iCs/>
+          <w:sz w:val="24"/>
+          <w:szCs w:val="24"/>
+        </w:rPr>
+        <w:t xml:space="preserve">goal </w:t>
+      </w:r>
+      <w:r>
+        <w:rPr>
+          <w:rFonts w:ascii="Arial" w:hAnsi="Arial" w:cs="Arial"/>
+          <w:sz w:val="24"/>
+          <w:szCs w:val="24"/>
+        </w:rPr>
+        <w:t>designata sia occupata esattamente da uno degli agenti.</w:t>
+      </w:r>
+      <w:r>
+        <w:rPr>
+          <w:rFonts w:ascii="Arial" w:hAnsi="Arial" w:cs="Arial"/>
+          <w:sz w:val="24"/>
+          <w:szCs w:val="24"/>
+        </w:rPr>
+        <w:t xml:space="preserve"> Di conseguenza, una volta determinato l’insieme di nodi di </w:t>
+      </w:r>
+      <w:r>
+        <w:rPr>
+          <w:rFonts w:ascii="Arial" w:hAnsi="Arial" w:cs="Arial"/>
+          <w:i/>
+          <w:iCs/>
+          <w:sz w:val="24"/>
+          <w:szCs w:val="24"/>
+        </w:rPr>
+        <w:t>goal</w:t>
+      </w:r>
+      <w:r>
+        <w:rPr>
+          <w:rFonts w:ascii="Arial" w:hAnsi="Arial" w:cs="Arial"/>
+          <w:sz w:val="24"/>
+          <w:szCs w:val="24"/>
+        </w:rPr>
+        <w:t xml:space="preserve">, è possibile decidere un assegnamento, anche arbitrario, </w:t>
+      </w:r>
+      <w:r>
+        <w:rPr>
+          <w:rFonts w:ascii="Arial" w:hAnsi="Arial" w:cs="Arial"/>
+          <w:sz w:val="24"/>
+          <w:szCs w:val="24"/>
+        </w:rPr>
+        <w:t xml:space="preserve">che faccia corrispondere ad ogni agente uno specifico vertice di </w:t>
+      </w:r>
+      <w:r>
+        <w:rPr>
+          <w:rFonts w:ascii="Arial" w:hAnsi="Arial" w:cs="Arial"/>
+          <w:i/>
+          <w:iCs/>
+          <w:sz w:val="24"/>
+          <w:szCs w:val="24"/>
+        </w:rPr>
+        <w:t>goal</w:t>
+      </w:r>
+      <w:r>
+        <w:rPr>
+          <w:rFonts w:ascii="Arial" w:hAnsi="Arial" w:cs="Arial"/>
+          <w:sz w:val="24"/>
+          <w:szCs w:val="24"/>
+        </w:rPr>
+        <w:t>. Qualunque assegnamento agente-</w:t>
+      </w:r>
+      <w:r>
+        <w:rPr>
+          <w:rFonts w:ascii="Arial" w:hAnsi="Arial" w:cs="Arial"/>
+          <w:i/>
+          <w:iCs/>
+          <w:sz w:val="24"/>
+          <w:szCs w:val="24"/>
+        </w:rPr>
+        <w:t xml:space="preserve">goal </w:t>
+      </w:r>
+      <w:r>
+        <w:rPr>
+          <w:rFonts w:ascii="Arial" w:hAnsi="Arial" w:cs="Arial"/>
+          <w:sz w:val="24"/>
+          <w:szCs w:val="24"/>
+        </w:rPr>
+        <w:t xml:space="preserve">sarà valido proprio perché il problema richiede solamente che gli agenti, una volta terminati tutti i loro percorsi, si trovino ad occupare la cricca di nodi scelta. A questo punto, è possibile risolvere l’istanza come se si trattasse di un’istanza di MAPF, infatti sono presenti </w:t>
+      </w:r>
+      <w:r>
+        <w:rPr>
+          <w:rFonts w:ascii="Arial" w:hAnsi="Arial" w:cs="Arial"/>
+          <w:i/>
+          <w:iCs/>
+          <w:sz w:val="24"/>
+          <w:szCs w:val="24"/>
+        </w:rPr>
+        <w:t xml:space="preserve">k </w:t>
+      </w:r>
+      <w:r>
+        <w:rPr>
+          <w:rFonts w:ascii="Arial" w:hAnsi="Arial" w:cs="Arial"/>
+          <w:sz w:val="24"/>
+          <w:szCs w:val="24"/>
+        </w:rPr>
+        <w:t>agenti, ognuno con una posizione di partenza ed una di arrivo, ed è necessario calcolare per essi percorsi privi di conflitti che li conducano a tali posizioni</w:t>
+      </w:r>
+      <w:r>
+        <w:rPr>
+          <w:rFonts w:ascii="Arial" w:hAnsi="Arial" w:cs="Arial"/>
+          <w:sz w:val="24"/>
+          <w:szCs w:val="24"/>
+        </w:rPr>
+        <w:t xml:space="preserve"> del grafo</w:t>
+      </w:r>
+      <w:r>
+        <w:rPr>
+          <w:rFonts w:ascii="Arial" w:hAnsi="Arial" w:cs="Arial"/>
+          <w:sz w:val="24"/>
+          <w:szCs w:val="24"/>
+        </w:rPr>
+        <w:t>.</w:t>
+      </w:r>
+      <w:r>
+        <w:rPr>
+          <w:rFonts w:ascii="Arial" w:hAnsi="Arial" w:cs="Arial"/>
+          <w:sz w:val="24"/>
+          <w:szCs w:val="24"/>
+        </w:rPr>
+        <w:t xml:space="preserve"> </w:t>
+      </w:r>
+      <w:r>
+        <w:rPr>
+          <w:rFonts w:ascii="Arial" w:hAnsi="Arial" w:cs="Arial"/>
+          <w:sz w:val="24"/>
+          <w:szCs w:val="24"/>
+        </w:rPr>
+        <w:t xml:space="preserve">Dunque, per calcolare i percorsi degli agenti è possibile utilizzare CBS. L’algoritmo è completo, ottimo e </w:t>
+      </w:r>
+      <w:r>
+        <w:rPr>
+          <w:rFonts w:ascii="Arial" w:hAnsi="Arial" w:cs="Arial"/>
+          <w:sz w:val="24"/>
+          <w:szCs w:val="24"/>
+        </w:rPr>
+        <w:t xml:space="preserve">richiede molto </w:t>
+      </w:r>
+      <w:r>
+        <w:rPr>
+          <w:rFonts w:ascii="Arial" w:hAnsi="Arial" w:cs="Arial"/>
+          <w:sz w:val="24"/>
+          <w:szCs w:val="24"/>
+        </w:rPr>
+        <w:lastRenderedPageBreak/>
+        <w:t xml:space="preserve">spesso poco tempo per calcolare i percorsi </w:t>
+      </w:r>
+      <w:r>
+        <w:rPr>
+          <w:rFonts w:ascii="Arial" w:hAnsi="Arial" w:cs="Arial"/>
+          <w:sz w:val="24"/>
+          <w:szCs w:val="24"/>
+        </w:rPr>
+        <w:t>[</w:t>
+      </w:r>
+      <w:hyperlink w:anchor="riferimento_17" w:history="1">
+        <w:r>
+          <w:rPr>
+            <w:rStyle w:val="Collegamentoipertestuale"/>
+            <w:rFonts w:ascii="Arial" w:hAnsi="Arial" w:cs="Arial"/>
+            <w:sz w:val="24"/>
+            <w:szCs w:val="24"/>
+          </w:rPr>
+          <w:t>17</w:t>
+        </w:r>
+      </w:hyperlink>
+      <w:r>
+        <w:rPr>
+          <w:rFonts w:ascii="Arial" w:hAnsi="Arial" w:cs="Arial"/>
+          <w:sz w:val="24"/>
+          <w:szCs w:val="24"/>
+        </w:rPr>
+        <w:t>]</w:t>
+      </w:r>
+      <w:r>
+        <w:rPr>
+          <w:rFonts w:ascii="Arial" w:hAnsi="Arial" w:cs="Arial"/>
+          <w:sz w:val="24"/>
+          <w:szCs w:val="24"/>
+        </w:rPr>
+        <w:t xml:space="preserve">; tali </w:t>
+      </w:r>
+      <w:r>
+        <w:rPr>
+          <w:rFonts w:ascii="Arial" w:hAnsi="Arial" w:cs="Arial"/>
+          <w:sz w:val="24"/>
+          <w:szCs w:val="24"/>
+        </w:rPr>
+        <w:t xml:space="preserve">motivi </w:t>
+      </w:r>
+      <w:r>
+        <w:rPr>
+          <w:rFonts w:ascii="Arial" w:hAnsi="Arial" w:cs="Arial"/>
+          <w:sz w:val="24"/>
+          <w:szCs w:val="24"/>
+        </w:rPr>
+        <w:t>lo rendono una scelta ragionevole</w:t>
+      </w:r>
+      <w:r>
+        <w:rPr>
+          <w:rFonts w:ascii="Arial" w:hAnsi="Arial" w:cs="Arial"/>
+          <w:sz w:val="24"/>
+          <w:szCs w:val="24"/>
+        </w:rPr>
+        <w:t xml:space="preserve"> per risolvere le istanze di MAR.</w:t>
+      </w:r>
     </w:p>
     <w:p>
       <w:pPr>
@@ -14375,6 +14876,387 @@
           <w:szCs w:val="24"/>
         </w:rPr>
       </w:pPr>
+      <w:r>
+        <w:rPr>
+          <w:rFonts w:ascii="Arial" w:hAnsi="Arial" w:cs="Arial"/>
+          <w:sz w:val="24"/>
+          <w:szCs w:val="24"/>
+        </w:rPr>
+        <w:t xml:space="preserve">Nel paragrafo precedente si è descritto come è possibile trovare una soluzione ad un’istanza di MAR. L’obiettivo preposto, tuttavia, non è solamente calcolare una soluzione valida, ma fare in modo che essa sia anche ottima. A questo scopo, al posto di utilizzare un assegnamento arbitrario per gli agenti, </w:t>
+      </w:r>
+      <w:r>
+        <w:rPr>
+          <w:rFonts w:ascii="Arial" w:hAnsi="Arial" w:cs="Arial"/>
+          <w:sz w:val="24"/>
+          <w:szCs w:val="24"/>
+        </w:rPr>
+        <w:t xml:space="preserve">è opportuno indirizzare ogni agente al nodo di </w:t>
+      </w:r>
+      <w:r>
+        <w:rPr>
+          <w:rFonts w:ascii="Arial" w:hAnsi="Arial" w:cs="Arial"/>
+          <w:i/>
+          <w:iCs/>
+          <w:sz w:val="24"/>
+          <w:szCs w:val="24"/>
+        </w:rPr>
+        <w:t xml:space="preserve">goal </w:t>
+      </w:r>
+      <w:r>
+        <w:rPr>
+          <w:rFonts w:ascii="Arial" w:hAnsi="Arial" w:cs="Arial"/>
+          <w:sz w:val="24"/>
+          <w:szCs w:val="24"/>
+        </w:rPr>
+        <w:t xml:space="preserve">che gli è più semplice da raggiungere, in modo da poter ridurre il più possibile il costo complessivo dei percorsi degli agenti. </w:t>
+      </w:r>
+      <w:r>
+        <w:rPr>
+          <w:rFonts w:ascii="Arial" w:hAnsi="Arial" w:cs="Arial"/>
+          <w:sz w:val="24"/>
+          <w:szCs w:val="24"/>
+        </w:rPr>
+        <w:t xml:space="preserve">Il fattore che, tuttavia, spesso determina maggiormente il costo </w:t>
+      </w:r>
+      <w:r>
+        <w:rPr>
+          <w:rFonts w:ascii="Arial" w:hAnsi="Arial" w:cs="Arial"/>
+          <w:sz w:val="24"/>
+          <w:szCs w:val="24"/>
+        </w:rPr>
+        <w:t>di una</w:t>
+      </w:r>
+      <w:r>
+        <w:rPr>
+          <w:rFonts w:ascii="Arial" w:hAnsi="Arial" w:cs="Arial"/>
+          <w:sz w:val="24"/>
+          <w:szCs w:val="24"/>
+        </w:rPr>
+        <w:t xml:space="preserve"> soluzione è la scelta dell’insieme di nodi di </w:t>
+      </w:r>
+      <w:r>
+        <w:rPr>
+          <w:rFonts w:ascii="Arial" w:hAnsi="Arial" w:cs="Arial"/>
+          <w:i/>
+          <w:iCs/>
+          <w:sz w:val="24"/>
+          <w:szCs w:val="24"/>
+        </w:rPr>
+        <w:t>goal</w:t>
+      </w:r>
+      <w:r>
+        <w:rPr>
+          <w:rFonts w:ascii="Arial" w:hAnsi="Arial" w:cs="Arial"/>
+          <w:sz w:val="24"/>
+          <w:szCs w:val="24"/>
+        </w:rPr>
+        <w:t>.</w:t>
+      </w:r>
+    </w:p>
+    <w:p>
+      <w:pPr>
+        <w:ind w:left="360"/>
+        <w:jc w:val="both"/>
+        <w:rPr>
+          <w:rFonts w:ascii="Arial" w:hAnsi="Arial" w:cs="Arial"/>
+          <w:sz w:val="24"/>
+          <w:szCs w:val="24"/>
+        </w:rPr>
+      </w:pPr>
+      <w:r>
+        <w:rPr>
+          <w:rFonts w:ascii="Arial" w:hAnsi="Arial" w:cs="Arial"/>
+          <w:sz w:val="24"/>
+          <w:szCs w:val="24"/>
+        </w:rPr>
+        <w:t>Per determinare i vertici del grafo in cui dovranno dirigersi gli agenti per potersi riconnettere sono disponibili diverse strategie. Il metodo</w:t>
+      </w:r>
+      <w:r>
+        <w:rPr>
+          <w:rFonts w:ascii="Arial" w:hAnsi="Arial" w:cs="Arial"/>
+          <w:sz w:val="24"/>
+          <w:szCs w:val="24"/>
+        </w:rPr>
+        <w:t xml:space="preserve"> ottimo</w:t>
+      </w:r>
+      <w:r>
+        <w:rPr>
+          <w:rFonts w:ascii="Arial" w:hAnsi="Arial" w:cs="Arial"/>
+          <w:sz w:val="24"/>
+          <w:szCs w:val="24"/>
+        </w:rPr>
+        <w:t xml:space="preserve"> più elementare consiste nell’individuare tutte le cricche di dimensione </w:t>
+      </w:r>
+      <w:r>
+        <w:rPr>
+          <w:rFonts w:ascii="Arial" w:hAnsi="Arial" w:cs="Arial"/>
+          <w:i/>
+          <w:iCs/>
+          <w:sz w:val="24"/>
+          <w:szCs w:val="24"/>
+        </w:rPr>
+        <w:t xml:space="preserve">k </w:t>
+      </w:r>
+      <w:r>
+        <w:rPr>
+          <w:rFonts w:ascii="Arial" w:hAnsi="Arial" w:cs="Arial"/>
+          <w:sz w:val="24"/>
+          <w:szCs w:val="24"/>
+        </w:rPr>
+        <w:t xml:space="preserve">presenti nel grado di connettività del problema, con </w:t>
+      </w:r>
+      <w:r>
+        <w:rPr>
+          <w:rFonts w:ascii="Arial" w:hAnsi="Arial" w:cs="Arial"/>
+          <w:i/>
+          <w:iCs/>
+          <w:sz w:val="24"/>
+          <w:szCs w:val="24"/>
+        </w:rPr>
+        <w:t xml:space="preserve">k </w:t>
+      </w:r>
+      <w:r>
+        <w:rPr>
+          <w:rFonts w:ascii="Arial" w:hAnsi="Arial" w:cs="Arial"/>
+          <w:sz w:val="24"/>
+          <w:szCs w:val="24"/>
+        </w:rPr>
+        <w:t>uguale al numero degli agenti presenti</w:t>
+      </w:r>
+      <w:r>
+        <w:rPr>
+          <w:rFonts w:ascii="Arial" w:hAnsi="Arial" w:cs="Arial"/>
+          <w:sz w:val="24"/>
+          <w:szCs w:val="24"/>
+        </w:rPr>
+        <w:t>, per poi scegliere quella migliore, ossia la cricca di nodi che richiede il minor costo possibile per essere raggiunta ed occupata dagli agenti</w:t>
+      </w:r>
+      <w:r>
+        <w:rPr>
+          <w:rFonts w:ascii="Arial" w:hAnsi="Arial" w:cs="Arial"/>
+          <w:sz w:val="24"/>
+          <w:szCs w:val="24"/>
+        </w:rPr>
+        <w:t>.</w:t>
+      </w:r>
+      <w:r>
+        <w:rPr>
+          <w:rFonts w:ascii="Arial" w:hAnsi="Arial" w:cs="Arial"/>
+          <w:sz w:val="24"/>
+          <w:szCs w:val="24"/>
+        </w:rPr>
+        <w:t xml:space="preserve"> </w:t>
+      </w:r>
+      <w:r>
+        <w:rPr>
+          <w:rFonts w:ascii="Arial" w:hAnsi="Arial" w:cs="Arial"/>
+          <w:sz w:val="24"/>
+          <w:szCs w:val="24"/>
+        </w:rPr>
+        <w:t>Per operare questa scelta occorre determinare per ogni cricca il costo che avrebbe la soluzione se gli agenti dovessero riunirsi in tale insieme di nodi</w:t>
+      </w:r>
+      <w:r>
+        <w:rPr>
+          <w:rFonts w:ascii="Arial" w:hAnsi="Arial" w:cs="Arial"/>
+          <w:sz w:val="24"/>
+          <w:szCs w:val="24"/>
+        </w:rPr>
+        <w:t>.</w:t>
+      </w:r>
+      <w:r>
+        <w:rPr>
+          <w:rFonts w:ascii="Arial" w:hAnsi="Arial" w:cs="Arial"/>
+          <w:sz w:val="24"/>
+          <w:szCs w:val="24"/>
+        </w:rPr>
+        <w:t xml:space="preserve"> Ognuno di questi costi può essere calcolato scegliendo l’assegnamento agente-</w:t>
+      </w:r>
+      <w:r>
+        <w:rPr>
+          <w:rFonts w:ascii="Arial" w:hAnsi="Arial" w:cs="Arial"/>
+          <w:i/>
+          <w:iCs/>
+          <w:sz w:val="24"/>
+          <w:szCs w:val="24"/>
+        </w:rPr>
+        <w:t>goal</w:t>
+      </w:r>
+      <w:r>
+        <w:rPr>
+          <w:rFonts w:ascii="Arial" w:hAnsi="Arial" w:cs="Arial"/>
+          <w:sz w:val="24"/>
+          <w:szCs w:val="24"/>
+        </w:rPr>
+        <w:t xml:space="preserve"> ottimo per la cricca in questione (</w:t>
+      </w:r>
+      <w:r>
+        <w:rPr>
+          <w:rFonts w:ascii="Arial" w:hAnsi="Arial" w:cs="Arial"/>
+          <w:i/>
+          <w:iCs/>
+          <w:sz w:val="24"/>
+          <w:szCs w:val="24"/>
+        </w:rPr>
+        <w:t>successivamente verrà illustrato come</w:t>
+      </w:r>
+      <w:r>
+        <w:rPr>
+          <w:rFonts w:ascii="Arial" w:hAnsi="Arial" w:cs="Arial"/>
+          <w:sz w:val="24"/>
+          <w:szCs w:val="24"/>
+        </w:rPr>
+        <w:t xml:space="preserve">) </w:t>
+      </w:r>
+      <w:r>
+        <w:rPr>
+          <w:rFonts w:ascii="Arial" w:hAnsi="Arial" w:cs="Arial"/>
+          <w:sz w:val="24"/>
+          <w:szCs w:val="24"/>
+        </w:rPr>
+        <w:t xml:space="preserve">e </w:t>
+      </w:r>
+      <w:r>
+        <w:rPr>
+          <w:rFonts w:ascii="Arial" w:hAnsi="Arial" w:cs="Arial"/>
+          <w:sz w:val="24"/>
+          <w:szCs w:val="24"/>
+        </w:rPr>
+        <w:t>in seguito</w:t>
+      </w:r>
+      <w:r>
+        <w:rPr>
+          <w:rFonts w:ascii="Arial" w:hAnsi="Arial" w:cs="Arial"/>
+          <w:sz w:val="24"/>
+          <w:szCs w:val="24"/>
+        </w:rPr>
+        <w:t xml:space="preserve"> calcolando i percorsi ottimi con CBS; il costo cumulativo dei percorsi trovati corrisponderà al costo </w:t>
+      </w:r>
+      <w:r>
+        <w:rPr>
+          <w:rFonts w:ascii="Arial" w:hAnsi="Arial" w:cs="Arial"/>
+          <w:sz w:val="24"/>
+          <w:szCs w:val="24"/>
+        </w:rPr>
+        <w:t>associato alla</w:t>
+      </w:r>
+      <w:r>
+        <w:rPr>
+          <w:rFonts w:ascii="Arial" w:hAnsi="Arial" w:cs="Arial"/>
+          <w:sz w:val="24"/>
+          <w:szCs w:val="24"/>
+        </w:rPr>
+        <w:t xml:space="preserve"> cricca. L’ottimalità di questo algoritmo è facilmente dimostrabile, in quanto vengono analizzate in modo esaustivo tutte le possibilità presenti nell’istanza del problema, tuttavia è altrettanto semplice comprendere come esso sia totalmente impraticabile a causa dei tempi richiesti per la sua esecuzione. Scovare tutte le cricche di nodi di dimensione </w:t>
+      </w:r>
+      <w:r>
+        <w:rPr>
+          <w:rFonts w:ascii="Arial" w:hAnsi="Arial" w:cs="Arial"/>
+          <w:i/>
+          <w:iCs/>
+          <w:sz w:val="24"/>
+          <w:szCs w:val="24"/>
+        </w:rPr>
+        <w:t xml:space="preserve">k </w:t>
+      </w:r>
+      <w:r>
+        <w:rPr>
+          <w:rFonts w:ascii="Arial" w:hAnsi="Arial" w:cs="Arial"/>
+          <w:sz w:val="24"/>
+          <w:szCs w:val="24"/>
+        </w:rPr>
+        <w:t xml:space="preserve">presenti nel grafo di connettività è un’operazione già di per sé dispendiosa, ma </w:t>
+      </w:r>
+      <w:r>
+        <w:rPr>
+          <w:rFonts w:ascii="Arial" w:hAnsi="Arial" w:cs="Arial"/>
+          <w:sz w:val="24"/>
+          <w:szCs w:val="24"/>
+        </w:rPr>
+        <w:t>dover eseguire CBS per un numero di istanze potenzialmente nell’ordine delle centinaia o delle migliaia può richiedere tempi enormi.</w:t>
+      </w:r>
+    </w:p>
+    <w:p>
+      <w:pPr>
+        <w:ind w:left="360"/>
+        <w:jc w:val="both"/>
+        <w:rPr>
+          <w:rFonts w:ascii="Arial" w:hAnsi="Arial" w:cs="Arial"/>
+          <w:sz w:val="24"/>
+          <w:szCs w:val="24"/>
+        </w:rPr>
+      </w:pPr>
+      <w:r>
+        <w:rPr>
+          <w:rFonts w:ascii="Arial" w:hAnsi="Arial" w:cs="Arial"/>
+          <w:sz w:val="24"/>
+          <w:szCs w:val="24"/>
+        </w:rPr>
+        <w:t>&lt; pseudocodice da inserire: funzione per trovare tutte le cricche &gt;</w:t>
+      </w:r>
+    </w:p>
+    <w:p>
+      <w:pPr>
+        <w:ind w:left="360"/>
+        <w:jc w:val="both"/>
+        <w:rPr>
+          <w:rFonts w:ascii="Arial" w:hAnsi="Arial" w:cs="Arial"/>
+          <w:sz w:val="24"/>
+          <w:szCs w:val="24"/>
+        </w:rPr>
+      </w:pPr>
+      <w:r>
+        <w:rPr>
+          <w:rFonts w:ascii="Arial" w:hAnsi="Arial" w:cs="Arial"/>
+          <w:sz w:val="24"/>
+          <w:szCs w:val="24"/>
+        </w:rPr>
+        <w:t>.</w:t>
+      </w:r>
+    </w:p>
+    <w:p>
+      <w:pPr>
+        <w:pStyle w:val="Paragrafoelenco"/>
+        <w:numPr>
+          <w:ilvl w:val="0"/>
+          <w:numId w:val="21"/>
+        </w:numPr>
+        <w:jc w:val="both"/>
+        <w:rPr>
+          <w:rFonts w:ascii="Arial" w:hAnsi="Arial" w:cs="Arial"/>
+          <w:sz w:val="24"/>
+          <w:szCs w:val="24"/>
+        </w:rPr>
+      </w:pPr>
+      <w:r>
+        <w:rPr>
+          <w:rFonts w:ascii="Arial" w:hAnsi="Arial" w:cs="Arial"/>
+          <w:sz w:val="24"/>
+          <w:szCs w:val="24"/>
+        </w:rPr>
+        <w:t>Algoritmo sviluppato + pseudocodice -&gt; subottimale ma veloce + buoni risultati, come si vedrà nel capitolo successivo</w:t>
+      </w:r>
+    </w:p>
+    <w:p>
+      <w:pPr>
+        <w:pStyle w:val="Paragrafoelenco"/>
+        <w:numPr>
+          <w:ilvl w:val="0"/>
+          <w:numId w:val="21"/>
+        </w:numPr>
+        <w:jc w:val="both"/>
+        <w:rPr>
+          <w:rFonts w:ascii="Arial" w:hAnsi="Arial" w:cs="Arial"/>
+          <w:sz w:val="24"/>
+          <w:szCs w:val="24"/>
+        </w:rPr>
+      </w:pPr>
+      <w:r>
+        <w:rPr>
+          <w:rFonts w:ascii="Arial" w:hAnsi="Arial" w:cs="Arial"/>
+          <w:sz w:val="24"/>
+          <w:szCs w:val="24"/>
+        </w:rPr>
+        <w:t>Algoritmo ungherese per l’assegnamento -&gt; ottimo, subottimale quando utilizzato con euristica</w:t>
+      </w:r>
     </w:p>
     <w:p>
       <w:pPr>
@@ -14947,6 +15829,8 @@
           <w:t>https://doi.org/10.1613/jair.1373</w:t>
         </w:r>
       </w:hyperlink>
+      <w:bookmarkStart w:id="2" w:name="riferimento_3"/>
+      <w:bookmarkEnd w:id="2"/>
     </w:p>
     <w:p>
       <w:pPr>
@@ -14969,103 +15853,6 @@
           <w:u w:val="none"/>
         </w:rPr>
         <w:lastRenderedPageBreak/>
-        <w:t>[3</w:t>
-      </w:r>
-      <w:bookmarkStart w:id="2" w:name="riferimento_3"/>
-      <w:bookmarkEnd w:id="2"/>
-      <w:r>
-        <w:rPr>
-          <w:rStyle w:val="Collegamentoipertestuale"/>
-          <w:rFonts w:ascii="Arial" w:hAnsi="Arial" w:cs="Arial"/>
-          <w:color w:val="auto"/>
-          <w:sz w:val="24"/>
-          <w:szCs w:val="24"/>
-          <w:u w:val="none"/>
-        </w:rPr>
-        <w:t>]</w:t>
-      </w:r>
-      <w:r>
-        <w:rPr>
-          <w:rStyle w:val="Collegamentoipertestuale"/>
-          <w:rFonts w:ascii="Arial" w:hAnsi="Arial" w:cs="Arial"/>
-          <w:color w:val="auto"/>
-          <w:sz w:val="24"/>
-          <w:szCs w:val="24"/>
-          <w:u w:val="none"/>
-        </w:rPr>
-        <w:tab/>
-      </w:r>
-      <w:r>
-        <w:rPr>
-          <w:rStyle w:val="Collegamentoipertestuale"/>
-          <w:rFonts w:ascii="Arial" w:hAnsi="Arial" w:cs="Arial"/>
-          <w:color w:val="auto"/>
-          <w:sz w:val="24"/>
-          <w:szCs w:val="24"/>
-          <w:u w:val="none"/>
-        </w:rPr>
-        <w:tab/>
-        <w:t>J</w:t>
-      </w:r>
-      <w:r>
-        <w:rPr>
-          <w:rStyle w:val="Collegamentoipertestuale"/>
-          <w:rFonts w:ascii="Arial" w:hAnsi="Arial" w:cs="Arial"/>
-          <w:color w:val="auto"/>
-          <w:sz w:val="24"/>
-          <w:szCs w:val="24"/>
-          <w:u w:val="none"/>
-        </w:rPr>
-        <w:t>iaoyang</w:t>
-      </w:r>
-      <w:r>
-        <w:rPr>
-          <w:rFonts w:ascii="Arial" w:hAnsi="Arial" w:cs="Arial"/>
-          <w:sz w:val="24"/>
-          <w:szCs w:val="24"/>
-        </w:rPr>
-        <w:t xml:space="preserve"> </w:t>
-      </w:r>
-      <w:r>
-        <w:rPr>
-          <w:rFonts w:ascii="Arial" w:hAnsi="Arial" w:cs="Arial"/>
-          <w:sz w:val="24"/>
-          <w:szCs w:val="24"/>
-        </w:rPr>
-        <w:t xml:space="preserve">Li, “Foundations of Multi-Agent Pathfinding”. Indirizzo: </w:t>
-      </w:r>
-      <w:hyperlink r:id="rId20" w:history="1">
-        <w:r>
-          <w:rPr>
-            <w:rStyle w:val="Collegamentoipertestuale"/>
-            <w:rFonts w:ascii="Arial" w:hAnsi="Arial" w:cs="Arial"/>
-            <w:sz w:val="24"/>
-            <w:szCs w:val="24"/>
-          </w:rPr>
-          <w:t>https://jiaoyangli.me/research/mapf/</w:t>
-        </w:r>
-      </w:hyperlink>
-    </w:p>
-    <w:p>
-      <w:pPr>
-        <w:ind w:left="360"/>
-        <w:jc w:val="both"/>
-        <w:rPr>
-          <w:rStyle w:val="Collegamentoipertestuale"/>
-          <w:rFonts w:ascii="Arial" w:hAnsi="Arial" w:cs="Arial"/>
-          <w:sz w:val="24"/>
-          <w:szCs w:val="24"/>
-        </w:rPr>
-      </w:pPr>
-      <w:r>
-        <w:rPr>
-          <w:rStyle w:val="Collegamentoipertestuale"/>
-          <w:rFonts w:ascii="Arial" w:hAnsi="Arial" w:cs="Arial"/>
-          <w:color w:val="auto"/>
-          <w:sz w:val="24"/>
-          <w:szCs w:val="24"/>
-          <w:u w:val="none"/>
-        </w:rPr>
         <w:t>[4</w:t>
       </w:r>
       <w:bookmarkStart w:id="3" w:name="riferimento_4"/>
@@ -15150,7 +15937,7 @@
         </w:rPr>
         <w:t xml:space="preserve">, 2022. DOI: </w:t>
       </w:r>
-      <w:hyperlink r:id="rId21" w:history="1">
+      <w:hyperlink r:id="rId20" w:history="1">
         <w:r>
           <w:rPr>
             <w:rStyle w:val="Collegamentoipertestuale"/>
@@ -15245,7 +16032,7 @@
         </w:rPr>
         <w:t xml:space="preserve">, 2018. Indirizzo: </w:t>
       </w:r>
-      <w:hyperlink r:id="rId22" w:history="1">
+      <w:hyperlink r:id="rId21" w:history="1">
         <w:r>
           <w:rPr>
             <w:rStyle w:val="Collegamentoipertestuale"/>
@@ -15367,7 +16154,7 @@
         </w:rPr>
         <w:t xml:space="preserve">, pp. 65-78, 2004. DOI: </w:t>
       </w:r>
-      <w:hyperlink r:id="rId23" w:history="1">
+      <w:hyperlink r:id="rId22" w:history="1">
         <w:r>
           <w:rPr>
             <w:rStyle w:val="Collegamentoipertestuale"/>
@@ -15674,7 +16461,7 @@
         </w:rPr>
         <w:t xml:space="preserve">, 2019. DOI: </w:t>
       </w:r>
-      <w:hyperlink r:id="rId24" w:history="1">
+      <w:hyperlink r:id="rId23" w:history="1">
         <w:r>
           <w:rPr>
             <w:rStyle w:val="Collegamentoipertestuale"/>
@@ -15801,7 +16588,7 @@
         </w:rPr>
         <w:t xml:space="preserve"> 1-14, 2018. DOI: </w:t>
       </w:r>
-      <w:hyperlink r:id="rId25" w:history="1">
+      <w:hyperlink r:id="rId24" w:history="1">
         <w:r>
           <w:rPr>
             <w:rStyle w:val="Collegamentoipertestuale"/>
@@ -15908,7 +16695,7 @@
         </w:rPr>
         <w:t xml:space="preserve"> Indirizzo: </w:t>
       </w:r>
-      <w:hyperlink r:id="rId26" w:history="1">
+      <w:hyperlink r:id="rId25" w:history="1">
         <w:r>
           <w:rPr>
             <w:rStyle w:val="Collegamentoipertestuale"/>
@@ -16008,7 +16795,7 @@
         </w:rPr>
         <w:t xml:space="preserve">, pp. 1143-1149, 2013. DOI: </w:t>
       </w:r>
-      <w:hyperlink r:id="rId27" w:history="1">
+      <w:hyperlink r:id="rId26" w:history="1">
         <w:r>
           <w:rPr>
             <w:rStyle w:val="Collegamentoipertestuale"/>
@@ -16208,7 +16995,7 @@
         </w:rPr>
         <w:t xml:space="preserve"> DOI: </w:t>
       </w:r>
-      <w:hyperlink r:id="rId28" w:history="1">
+      <w:hyperlink r:id="rId27" w:history="1">
         <w:r>
           <w:rPr>
             <w:rStyle w:val="Collegamentoipertestuale"/>
@@ -16275,7 +17062,7 @@
         </w:rPr>
         <w:t xml:space="preserve">, pp. 7643-7650, 2019. DOI: </w:t>
       </w:r>
-      <w:hyperlink r:id="rId29" w:history="1">
+      <w:hyperlink r:id="rId28" w:history="1">
         <w:r>
           <w:rPr>
             <w:rStyle w:val="Collegamentoipertestuale"/>
@@ -16350,7 +17137,7 @@
         </w:rPr>
         <w:t xml:space="preserve">, 2011. DOI: </w:t>
       </w:r>
-      <w:hyperlink r:id="rId30" w:history="1">
+      <w:hyperlink r:id="rId29" w:history="1">
         <w:r>
           <w:rPr>
             <w:rStyle w:val="Collegamentoipertestuale"/>
@@ -16433,7 +17220,7 @@
         </w:rPr>
         <w:t xml:space="preserve">, 2013. DOI: </w:t>
       </w:r>
-      <w:hyperlink r:id="rId31" w:history="1">
+      <w:hyperlink r:id="rId30" w:history="1">
         <w:r>
           <w:rPr>
             <w:rStyle w:val="Collegamentoipertestuale"/>
@@ -16461,7 +17248,6 @@
           <w:sz w:val="24"/>
           <w:szCs w:val="24"/>
         </w:rPr>
-        <w:lastRenderedPageBreak/>
         <w:t>[15</w:t>
       </w:r>
       <w:bookmarkStart w:id="14" w:name="riferimento_15"/>
@@ -16501,7 +17287,7 @@
         </w:rPr>
         <w:t xml:space="preserve">, 2012. DOI: </w:t>
       </w:r>
-      <w:hyperlink r:id="rId32" w:history="1">
+      <w:hyperlink r:id="rId31" w:history="1">
         <w:r>
           <w:rPr>
             <w:rStyle w:val="Collegamentoipertestuale"/>
@@ -16530,6 +17316,7 @@
           <w:sz w:val="24"/>
           <w:szCs w:val="24"/>
         </w:rPr>
+        <w:lastRenderedPageBreak/>
         <w:t>[16</w:t>
       </w:r>
       <w:bookmarkStart w:id="15" w:name="riferimento_16"/>
@@ -16569,7 +17356,7 @@
         </w:rPr>
         <w:t xml:space="preserve">, 2012. Indirizzo: </w:t>
       </w:r>
-      <w:hyperlink r:id="rId33" w:history="1">
+      <w:hyperlink r:id="rId32" w:history="1">
         <w:r>
           <w:rPr>
             <w:rStyle w:val="Collegamentoipertestuale"/>
@@ -16678,7 +17465,7 @@
         </w:rPr>
         <w:t xml:space="preserve">, 2012. DOI: </w:t>
       </w:r>
-      <w:hyperlink r:id="rId34" w:history="1">
+      <w:hyperlink r:id="rId33" w:history="1">
         <w:r>
           <w:rPr>
             <w:rStyle w:val="Collegamentoipertestuale"/>
@@ -16686,7 +17473,25 @@
             <w:sz w:val="24"/>
             <w:szCs w:val="24"/>
           </w:rPr>
-          <w:t>https://doi.org/10.1016/j.artint.2014.11.006</w:t>
+          <w:t>https://doi.org/10.1016/j.artint.2014.11.0</w:t>
+        </w:r>
+        <w:r>
+          <w:rPr>
+            <w:rStyle w:val="Collegamentoipertestuale"/>
+            <w:rFonts w:ascii="Arial" w:hAnsi="Arial" w:cs="Arial"/>
+            <w:sz w:val="24"/>
+            <w:szCs w:val="24"/>
+          </w:rPr>
+          <w:t>0</w:t>
+        </w:r>
+        <w:r>
+          <w:rPr>
+            <w:rStyle w:val="Collegamentoipertestuale"/>
+            <w:rFonts w:ascii="Arial" w:hAnsi="Arial" w:cs="Arial"/>
+            <w:sz w:val="24"/>
+            <w:szCs w:val="24"/>
+          </w:rPr>
+          <w:t>6</w:t>
         </w:r>
       </w:hyperlink>
     </w:p>
@@ -16808,7 +17613,7 @@
         </w:rPr>
         <w:t xml:space="preserve">, 1968. DOI: </w:t>
       </w:r>
-      <w:hyperlink r:id="rId35" w:history="1">
+      <w:hyperlink r:id="rId34" w:history="1">
         <w:r>
           <w:rPr>
             <w:rStyle w:val="Collegamentoipertestuale"/>
@@ -16923,7 +17728,7 @@
         </w:rPr>
         <w:t xml:space="preserve">. DOI: </w:t>
       </w:r>
-      <w:hyperlink r:id="rId36" w:history="1">
+      <w:hyperlink r:id="rId35" w:history="1">
         <w:r>
           <w:rPr>
             <w:rStyle w:val="Collegamentoipertestuale"/>
@@ -17018,7 +17823,7 @@
         </w:rPr>
         <w:t xml:space="preserve">, 2023. DOI: </w:t>
       </w:r>
-      <w:hyperlink r:id="rId37" w:history="1">
+      <w:hyperlink r:id="rId36" w:history="1">
         <w:r>
           <w:rPr>
             <w:rStyle w:val="Collegamentoipertestuale"/>
@@ -17113,7 +17918,7 @@
         </w:rPr>
         <w:t xml:space="preserve">, pp. 650-665, 2006. DOI: </w:t>
       </w:r>
-      <w:hyperlink r:id="rId38" w:history="1">
+      <w:hyperlink r:id="rId37" w:history="1">
         <w:r>
           <w:rPr>
             <w:rStyle w:val="Collegamentoipertestuale"/>
@@ -17208,7 +18013,7 @@
         </w:rPr>
         <w:t xml:space="preserve">2013. DOI: </w:t>
       </w:r>
-      <w:hyperlink r:id="rId39" w:history="1">
+      <w:hyperlink r:id="rId38" w:history="1">
         <w:r>
           <w:rPr>
             <w:rStyle w:val="Collegamentoipertestuale"/>
@@ -17221,7 +18026,7 @@
       </w:hyperlink>
     </w:p>
     <w:sectPr>
-      <w:footerReference w:type="default" r:id="rId40"/>
+      <w:footerReference w:type="default" r:id="rId39"/>
       <w:pgSz w:w="11906" w:h="16838"/>
       <w:pgMar w:top="1417" w:right="1134" w:bottom="1134" w:left="1134" w:header="708" w:footer="567" w:gutter="0"/>
       <w:cols w:space="708"/>
@@ -17324,6 +18129,33 @@
     <w:p>
       <w:pPr>
         <w:pStyle w:val="Testonotaapidipagina"/>
+      </w:pPr>
+      <w:r>
+        <w:rPr>
+          <w:rStyle w:val="Rimandonotaapidipagina"/>
+        </w:rPr>
+        <w:footnoteRef/>
+      </w:r>
+      <w:r>
+        <w:t xml:space="preserve"> </w:t>
+      </w:r>
+      <w:r>
+        <w:t xml:space="preserve">fonte: J. Li. Indirizzo: </w:t>
+      </w:r>
+      <w:hyperlink r:id="rId1" w:history="1">
+        <w:r>
+          <w:rPr>
+            <w:rStyle w:val="Collegamentoipertestuale"/>
+          </w:rPr>
+          <w:t>https://jiaoyangli.me/research/mapf/</w:t>
+        </w:r>
+      </w:hyperlink>
+    </w:p>
+  </w:footnote>
+  <w:footnote w:id="2">
+    <w:p>
+      <w:pPr>
+        <w:pStyle w:val="Testonotaapidipagina"/>
         <w:jc w:val="both"/>
       </w:pPr>
       <w:r>
@@ -17335,7 +18167,7 @@
       <w:r>
         <w:t xml:space="preserve"> Come dimostrato dalla quantità di pubblicazioni riguardanti l’argomento, alcune delle quali si possono trovare raccolte presso il sito dedicato a MAPF: </w:t>
       </w:r>
-      <w:hyperlink r:id="rId1" w:history="1">
+      <w:hyperlink r:id="rId2" w:history="1">
         <w:r>
           <w:rPr>
             <w:rStyle w:val="Collegamentoipertestuale"/>
@@ -19238,6 +20070,118 @@
     </w:lvl>
   </w:abstractNum>
   <w:abstractNum w:abstractNumId="18" w15:restartNumberingAfterBreak="0">
+    <w:nsid w:val="5F6023B7"/>
+    <w:multiLevelType w:val="hybridMultilevel"/>
+    <w:tmpl w:val="ACC454C6"/>
+    <w:lvl w:ilvl="0" w:tplc="F0408B70">
+      <w:numFmt w:val="bullet"/>
+      <w:lvlText w:val="-"/>
+      <w:lvlJc w:val="left"/>
+      <w:pPr>
+        <w:ind w:left="720" w:hanging="360"/>
+      </w:pPr>
+      <w:rPr>
+        <w:rFonts w:ascii="Arial" w:eastAsiaTheme="minorHAnsi" w:hAnsi="Arial" w:cs="Arial" w:hint="default"/>
+      </w:rPr>
+    </w:lvl>
+    <w:lvl w:ilvl="1" w:tplc="04100003" w:tentative="1">
+      <w:start w:val="1"/>
+      <w:numFmt w:val="bullet"/>
+      <w:lvlText w:val="o"/>
+      <w:lvlJc w:val="left"/>
+      <w:pPr>
+        <w:ind w:left="1440" w:hanging="360"/>
+      </w:pPr>
+      <w:rPr>
+        <w:rFonts w:ascii="Courier New" w:hAnsi="Courier New" w:cs="Courier New" w:hint="default"/>
+      </w:rPr>
+    </w:lvl>
+    <w:lvl w:ilvl="2" w:tplc="04100005" w:tentative="1">
+      <w:start w:val="1"/>
+      <w:numFmt w:val="bullet"/>
+      <w:lvlText w:val=""/>
+      <w:lvlJc w:val="left"/>
+      <w:pPr>
+        <w:ind w:left="2160" w:hanging="360"/>
+      </w:pPr>
+      <w:rPr>
+        <w:rFonts w:ascii="Wingdings" w:hAnsi="Wingdings" w:hint="default"/>
+      </w:rPr>
+    </w:lvl>
+    <w:lvl w:ilvl="3" w:tplc="04100001" w:tentative="1">
+      <w:start w:val="1"/>
+      <w:numFmt w:val="bullet"/>
+      <w:lvlText w:val=""/>
+      <w:lvlJc w:val="left"/>
+      <w:pPr>
+        <w:ind w:left="2880" w:hanging="360"/>
+      </w:pPr>
+      <w:rPr>
+        <w:rFonts w:ascii="Symbol" w:hAnsi="Symbol" w:hint="default"/>
+      </w:rPr>
+    </w:lvl>
+    <w:lvl w:ilvl="4" w:tplc="04100003" w:tentative="1">
+      <w:start w:val="1"/>
+      <w:numFmt w:val="bullet"/>
+      <w:lvlText w:val="o"/>
+      <w:lvlJc w:val="left"/>
+      <w:pPr>
+        <w:ind w:left="3600" w:hanging="360"/>
+      </w:pPr>
+      <w:rPr>
+        <w:rFonts w:ascii="Courier New" w:hAnsi="Courier New" w:cs="Courier New" w:hint="default"/>
+      </w:rPr>
+    </w:lvl>
+    <w:lvl w:ilvl="5" w:tplc="04100005" w:tentative="1">
+      <w:start w:val="1"/>
+      <w:numFmt w:val="bullet"/>
+      <w:lvlText w:val=""/>
+      <w:lvlJc w:val="left"/>
+      <w:pPr>
+        <w:ind w:left="4320" w:hanging="360"/>
+      </w:pPr>
+      <w:rPr>
+        <w:rFonts w:ascii="Wingdings" w:hAnsi="Wingdings" w:hint="default"/>
+      </w:rPr>
+    </w:lvl>
+    <w:lvl w:ilvl="6" w:tplc="04100001" w:tentative="1">
+      <w:start w:val="1"/>
+      <w:numFmt w:val="bullet"/>
+      <w:lvlText w:val=""/>
+      <w:lvlJc w:val="left"/>
+      <w:pPr>
+        <w:ind w:left="5040" w:hanging="360"/>
+      </w:pPr>
+      <w:rPr>
+        <w:rFonts w:ascii="Symbol" w:hAnsi="Symbol" w:hint="default"/>
+      </w:rPr>
+    </w:lvl>
+    <w:lvl w:ilvl="7" w:tplc="04100003" w:tentative="1">
+      <w:start w:val="1"/>
+      <w:numFmt w:val="bullet"/>
+      <w:lvlText w:val="o"/>
+      <w:lvlJc w:val="left"/>
+      <w:pPr>
+        <w:ind w:left="5760" w:hanging="360"/>
+      </w:pPr>
+      <w:rPr>
+        <w:rFonts w:ascii="Courier New" w:hAnsi="Courier New" w:cs="Courier New" w:hint="default"/>
+      </w:rPr>
+    </w:lvl>
+    <w:lvl w:ilvl="8" w:tplc="04100005" w:tentative="1">
+      <w:start w:val="1"/>
+      <w:numFmt w:val="bullet"/>
+      <w:lvlText w:val=""/>
+      <w:lvlJc w:val="left"/>
+      <w:pPr>
+        <w:ind w:left="6480" w:hanging="360"/>
+      </w:pPr>
+      <w:rPr>
+        <w:rFonts w:ascii="Wingdings" w:hAnsi="Wingdings" w:hint="default"/>
+      </w:rPr>
+    </w:lvl>
+  </w:abstractNum>
+  <w:abstractNum w:abstractNumId="19" w15:restartNumberingAfterBreak="0">
     <w:nsid w:val="6A8968D9"/>
     <w:multiLevelType w:val="hybridMultilevel"/>
     <w:tmpl w:val="771CEDE0"/>
@@ -19350,7 +20294,7 @@
       </w:rPr>
     </w:lvl>
   </w:abstractNum>
-  <w:abstractNum w:abstractNumId="19" w15:restartNumberingAfterBreak="0">
+  <w:abstractNum w:abstractNumId="20" w15:restartNumberingAfterBreak="0">
     <w:nsid w:val="79CB2DCC"/>
     <w:multiLevelType w:val="hybridMultilevel"/>
     <w:tmpl w:val="7A56C4B8"/>
@@ -19479,7 +20423,7 @@
     <w:abstractNumId w:val="11"/>
   </w:num>
   <w:num w:numId="6" w16cid:durableId="2091468038">
-    <w:abstractNumId w:val="18"/>
+    <w:abstractNumId w:val="19"/>
   </w:num>
   <w:num w:numId="7" w16cid:durableId="201796010">
     <w:abstractNumId w:val="4"/>
@@ -19509,7 +20453,7 @@
     <w:abstractNumId w:val="10"/>
   </w:num>
   <w:num w:numId="16" w16cid:durableId="1941834816">
-    <w:abstractNumId w:val="19"/>
+    <w:abstractNumId w:val="20"/>
   </w:num>
   <w:num w:numId="17" w16cid:durableId="784733519">
     <w:abstractNumId w:val="13"/>
@@ -19522,6 +20466,9 @@
   </w:num>
   <w:num w:numId="20" w16cid:durableId="50423634">
     <w:abstractNumId w:val="14"/>
+  </w:num>
+  <w:num w:numId="21" w16cid:durableId="74935279">
+    <w:abstractNumId w:val="18"/>
   </w:num>
 </w:numbering>
 </file>

</xml_diff>